<commit_message>
more updates for the report
</commit_message>
<xml_diff>
--- a/Report.docx
+++ b/Report.docx
@@ -93,8 +93,9 @@
           <w:sz w:val="20"/>
           <w:szCs w:val="20"/>
         </w:rPr>
-        <w:t>Adi Horowitz</w:t>
-      </w:r>
+        <w:t xml:space="preserve">Adi Horowitz, Gilad </w:t>
+      </w:r>
+      <w:proofErr w:type="spellStart"/>
       <w:r>
         <w:rPr>
           <w:rFonts w:ascii="Georgia" w:hAnsi="Georgia"/>
@@ -102,8 +103,9 @@
           <w:sz w:val="20"/>
           <w:szCs w:val="20"/>
         </w:rPr>
-        <w:t xml:space="preserve">, </w:t>
-      </w:r>
+        <w:t>Deutch</w:t>
+      </w:r>
+      <w:proofErr w:type="spellEnd"/>
       <w:r>
         <w:rPr>
           <w:rFonts w:ascii="Georgia" w:hAnsi="Georgia"/>
@@ -111,7 +113,7 @@
           <w:sz w:val="20"/>
           <w:szCs w:val="20"/>
         </w:rPr>
-        <w:t xml:space="preserve">Gilad Deutch </w:t>
+        <w:t xml:space="preserve"> </w:t>
       </w:r>
     </w:p>
     <w:p>
@@ -138,7 +140,7 @@
     </w:p>
     <w:p>
       <w:pPr>
-        <w:pStyle w:val="ListParagraph"/>
+        <w:pStyle w:val="a3"/>
         <w:numPr>
           <w:ilvl w:val="0"/>
           <w:numId w:val="4"/>
@@ -309,8 +311,9 @@
           <w:sz w:val="23"/>
           <w:szCs w:val="23"/>
         </w:rPr>
-        <w:t xml:space="preserve"> our own.  We examined the option of adding new features to expand the style features vector.  Later on, we tested the importance of the SRM layer location inside the network.  We </w:t>
-      </w:r>
+        <w:t xml:space="preserve"> our own.  We examined the option of adding new features to expand the style features vector.  </w:t>
+      </w:r>
+      <w:proofErr w:type="gramStart"/>
       <w:r>
         <w:rPr>
           <w:rFonts w:ascii="Georgia" w:hAnsi="Georgia"/>
@@ -320,8 +323,9 @@
           <w:sz w:val="23"/>
           <w:szCs w:val="23"/>
         </w:rPr>
-        <w:t>performe</w:t>
-      </w:r>
+        <w:t>Later on</w:t>
+      </w:r>
+      <w:proofErr w:type="gramEnd"/>
       <w:r>
         <w:rPr>
           <w:rFonts w:ascii="Georgia" w:hAnsi="Georgia"/>
@@ -331,7 +335,7 @@
           <w:sz w:val="23"/>
           <w:szCs w:val="23"/>
         </w:rPr>
-        <w:t>d</w:t>
+        <w:t xml:space="preserve">, we tested the importance of the SRM layer location inside the network.  We </w:t>
       </w:r>
       <w:r>
         <w:rPr>
@@ -342,7 +346,7 @@
           <w:sz w:val="23"/>
           <w:szCs w:val="23"/>
         </w:rPr>
-        <w:t xml:space="preserve"> experiments on a few general vision tasks and </w:t>
+        <w:t>performe</w:t>
       </w:r>
       <w:r>
         <w:rPr>
@@ -353,7 +357,7 @@
           <w:sz w:val="23"/>
           <w:szCs w:val="23"/>
         </w:rPr>
-        <w:t xml:space="preserve">show the improvement </w:t>
+        <w:t>d</w:t>
       </w:r>
       <w:r>
         <w:rPr>
@@ -364,7 +368,7 @@
           <w:sz w:val="23"/>
           <w:szCs w:val="23"/>
         </w:rPr>
-        <w:t>of results when using SRM over other approaches such as Squeeze-and-Excitation (SE).</w:t>
+        <w:t xml:space="preserve"> experiments on a few general vision tasks and </w:t>
       </w:r>
       <w:r>
         <w:rPr>
@@ -375,7 +379,7 @@
           <w:sz w:val="23"/>
           <w:szCs w:val="23"/>
         </w:rPr>
-        <w:t xml:space="preserve"> We also show the results of SRM with our own modifications and additions.</w:t>
+        <w:t xml:space="preserve">show the improvement </w:t>
       </w:r>
       <w:r>
         <w:rPr>
@@ -386,6 +390,28 @@
           <w:sz w:val="23"/>
           <w:szCs w:val="23"/>
         </w:rPr>
+        <w:t>of results when using SRM over other approaches such as Squeeze-and-Excitation (SE).</w:t>
+      </w:r>
+      <w:r>
+        <w:rPr>
+          <w:rFonts w:ascii="Georgia" w:hAnsi="Georgia"/>
+          <w:i/>
+          <w:iCs/>
+          <w:color w:val="333333"/>
+          <w:sz w:val="23"/>
+          <w:szCs w:val="23"/>
+        </w:rPr>
+        <w:t xml:space="preserve"> We also show the results of SRM with our own modifications and additions.</w:t>
+      </w:r>
+      <w:r>
+        <w:rPr>
+          <w:rFonts w:ascii="Georgia" w:hAnsi="Georgia"/>
+          <w:i/>
+          <w:iCs/>
+          <w:color w:val="333333"/>
+          <w:sz w:val="23"/>
+          <w:szCs w:val="23"/>
+        </w:rPr>
         <w:t xml:space="preserve"> Throughout the experiments, SRM outperforms recent approaches though it requires orders of magnitude less additional parameters.</w:t>
       </w:r>
     </w:p>
@@ -403,10 +429,10 @@
     </w:p>
     <w:p>
       <w:pPr>
-        <w:pStyle w:val="ListParagraph"/>
+        <w:pStyle w:val="a3"/>
         <w:numPr>
           <w:ilvl w:val="0"/>
-          <w:numId w:val="1"/>
+          <w:numId w:val="4"/>
         </w:numPr>
         <w:bidi w:val="0"/>
         <w:jc w:val="both"/>
@@ -495,60 +521,83 @@
           <w:sz w:val="23"/>
           <w:szCs w:val="23"/>
         </w:rPr>
+        <w:t xml:space="preserve"> </w:t>
+      </w:r>
+      <w:r>
+        <w:rPr>
+          <w:rFonts w:ascii="Georgia" w:hAnsi="Georgia"/>
+          <w:color w:val="333333"/>
+          <w:sz w:val="23"/>
+          <w:szCs w:val="23"/>
+        </w:rPr>
+        <w:t xml:space="preserve">The distinction between the two makes it possible to not only perform style </w:t>
+      </w:r>
+      <w:proofErr w:type="gramStart"/>
+      <w:r>
+        <w:rPr>
+          <w:rFonts w:ascii="Georgia" w:hAnsi="Georgia"/>
+          <w:color w:val="333333"/>
+          <w:sz w:val="23"/>
+          <w:szCs w:val="23"/>
+        </w:rPr>
+        <w:t>transfer, but</w:t>
+      </w:r>
+      <w:proofErr w:type="gramEnd"/>
+      <w:r>
+        <w:rPr>
+          <w:rFonts w:ascii="Georgia" w:hAnsi="Georgia"/>
+          <w:color w:val="333333"/>
+          <w:sz w:val="23"/>
+          <w:szCs w:val="23"/>
+        </w:rPr>
+        <w:t xml:space="preserve"> improve any kind of vision recognition problem. </w:t>
+      </w:r>
+      <w:r>
+        <w:rPr>
+          <w:rFonts w:ascii="Georgia" w:hAnsi="Georgia"/>
+          <w:color w:val="333333"/>
+          <w:sz w:val="23"/>
+          <w:szCs w:val="23"/>
+        </w:rPr>
+        <w:t>We will start by mentioning some relative work</w:t>
+      </w:r>
+      <w:r>
+        <w:rPr>
+          <w:rFonts w:ascii="Georgia" w:hAnsi="Georgia"/>
+          <w:color w:val="333333"/>
+          <w:sz w:val="23"/>
+          <w:szCs w:val="23"/>
+        </w:rPr>
+        <w:t>.</w:t>
+      </w:r>
+      <w:r>
+        <w:rPr>
+          <w:rFonts w:ascii="Georgia" w:hAnsi="Georgia"/>
+          <w:color w:val="333333"/>
+          <w:sz w:val="23"/>
+          <w:szCs w:val="23"/>
+        </w:rPr>
         <w:t xml:space="preserve">  </w:t>
       </w:r>
-      <w:r>
-        <w:rPr>
-          <w:rFonts w:ascii="Georgia" w:hAnsi="Georgia"/>
-          <w:color w:val="333333"/>
-          <w:sz w:val="23"/>
-          <w:szCs w:val="23"/>
-        </w:rPr>
-        <w:t>We aim to enhance the utilization of styles in a CNN to boost its representational power</w:t>
-      </w:r>
-      <w:r>
-        <w:rPr>
-          <w:rFonts w:ascii="Georgia" w:hAnsi="Georgia"/>
-          <w:color w:val="333333"/>
-          <w:sz w:val="23"/>
-          <w:szCs w:val="23"/>
-        </w:rPr>
-        <w:t xml:space="preserve">, in order to </w:t>
-      </w:r>
-      <w:r>
-        <w:rPr>
-          <w:rFonts w:ascii="Georgia" w:hAnsi="Georgia"/>
-          <w:sz w:val="23"/>
-          <w:szCs w:val="23"/>
-        </w:rPr>
-        <w:t xml:space="preserve">leverage the capabilities of CNN network </w:t>
-      </w:r>
-      <w:r>
-        <w:rPr>
-          <w:rFonts w:ascii="Georgia" w:hAnsi="Georgia"/>
-          <w:color w:val="333333"/>
-          <w:sz w:val="23"/>
-          <w:szCs w:val="23"/>
-        </w:rPr>
-        <w:t xml:space="preserve">with a wide range of </w:t>
-      </w:r>
-      <w:r>
-        <w:rPr>
-          <w:rFonts w:ascii="Georgia" w:hAnsi="Georgia"/>
-          <w:color w:val="333333"/>
-          <w:sz w:val="23"/>
-          <w:szCs w:val="23"/>
-        </w:rPr>
-        <w:t xml:space="preserve">vision </w:t>
-      </w:r>
-      <w:r>
-        <w:rPr>
-          <w:rFonts w:ascii="Georgia" w:hAnsi="Georgia"/>
-          <w:color w:val="333333"/>
-          <w:sz w:val="23"/>
-          <w:szCs w:val="23"/>
-        </w:rPr>
-        <w:t>classification problems</w:t>
+      <w:proofErr w:type="spellStart"/>
+      <w:r>
+        <w:rPr>
+          <w:rFonts w:ascii="Georgia" w:hAnsi="Georgia"/>
+          <w:color w:val="333333"/>
+          <w:sz w:val="23"/>
+          <w:szCs w:val="23"/>
+        </w:rPr>
+        <w:t>Gatys</w:t>
+      </w:r>
+      <w:proofErr w:type="spellEnd"/>
+      <w:r>
+        <w:rPr>
+          <w:rFonts w:ascii="Georgia" w:hAnsi="Georgia"/>
+          <w:color w:val="333333"/>
+          <w:sz w:val="23"/>
+          <w:szCs w:val="23"/>
+        </w:rPr>
+        <w:t xml:space="preserve"> et al</w:t>
       </w:r>
       <w:r>
         <w:rPr>
@@ -559,35 +608,145 @@
         </w:rPr>
         <w:t>.</w:t>
       </w:r>
-    </w:p>
-    <w:p>
-      <w:pPr>
-        <w:bidi w:val="0"/>
-        <w:jc w:val="both"/>
-        <w:rPr>
-          <w:rFonts w:ascii="Georgia" w:hAnsi="Georgia"/>
-          <w:color w:val="333333"/>
-          <w:sz w:val="23"/>
-          <w:szCs w:val="23"/>
-        </w:rPr>
-      </w:pPr>
-      <w:r>
-        <w:rPr>
-          <w:rFonts w:ascii="Georgia" w:hAnsi="Georgia"/>
-          <w:color w:val="333333"/>
-          <w:sz w:val="23"/>
-          <w:szCs w:val="23"/>
-        </w:rPr>
-        <w:t>SRM ﬁrst extracts the style information from each channel of the feature maps by style pooling,</w:t>
-      </w:r>
-      <w:r>
-        <w:rPr>
-          <w:rFonts w:ascii="Georgia" w:hAnsi="Georgia"/>
-          <w:color w:val="333333"/>
-          <w:sz w:val="23"/>
-          <w:szCs w:val="23"/>
-        </w:rPr>
-        <w:t xml:space="preserve"> as defined below.</w:t>
+      <w:r>
+        <w:rPr>
+          <w:rFonts w:ascii="Georgia" w:hAnsi="Georgia"/>
+          <w:color w:val="333333"/>
+          <w:sz w:val="23"/>
+          <w:szCs w:val="23"/>
+        </w:rPr>
+        <w:t xml:space="preserve"> discovered that the feature statistics of a CNN effectively encode the style information of an image</w:t>
+      </w:r>
+      <w:r>
+        <w:rPr>
+          <w:rFonts w:ascii="Georgia" w:hAnsi="Georgia"/>
+          <w:color w:val="333333"/>
+          <w:sz w:val="23"/>
+          <w:szCs w:val="23"/>
+        </w:rPr>
+        <w:t xml:space="preserve">.  Based on that discovery, our project paper writers used mean and standard division statistics in order to capture the style of the input </w:t>
+      </w:r>
+      <w:r>
+        <w:rPr>
+          <w:rFonts w:ascii="Georgia" w:hAnsi="Georgia"/>
+          <w:color w:val="333333"/>
+          <w:sz w:val="23"/>
+          <w:szCs w:val="23"/>
+        </w:rPr>
+        <w:t xml:space="preserve">image, as we will explain later in the methods section.  This discovery also laid the foundation for </w:t>
+      </w:r>
+      <w:r>
+        <w:rPr>
+          <w:rFonts w:ascii="Georgia" w:hAnsi="Georgia"/>
+          <w:color w:val="333333"/>
+          <w:sz w:val="23"/>
+          <w:szCs w:val="23"/>
+        </w:rPr>
+        <w:t xml:space="preserve">neural style </w:t>
+      </w:r>
+      <w:proofErr w:type="gramStart"/>
+      <w:r>
+        <w:rPr>
+          <w:rFonts w:ascii="Georgia" w:hAnsi="Georgia"/>
+          <w:color w:val="333333"/>
+          <w:sz w:val="23"/>
+          <w:szCs w:val="23"/>
+        </w:rPr>
+        <w:t>transfe</w:t>
+      </w:r>
+      <w:r>
+        <w:rPr>
+          <w:rFonts w:ascii="Georgia" w:hAnsi="Georgia"/>
+          <w:color w:val="333333"/>
+          <w:sz w:val="23"/>
+          <w:szCs w:val="23"/>
+        </w:rPr>
+        <w:t>r,</w:t>
+      </w:r>
+      <w:proofErr w:type="gramEnd"/>
+      <w:r>
+        <w:rPr>
+          <w:rFonts w:ascii="Georgia" w:hAnsi="Georgia"/>
+          <w:color w:val="333333"/>
+          <w:sz w:val="23"/>
+          <w:szCs w:val="23"/>
+        </w:rPr>
+        <w:t xml:space="preserve"> hence it </w:t>
+      </w:r>
+      <w:r>
+        <w:rPr>
+          <w:rFonts w:ascii="Georgia" w:hAnsi="Georgia"/>
+          <w:color w:val="333333"/>
+          <w:sz w:val="23"/>
+          <w:szCs w:val="23"/>
+        </w:rPr>
+        <w:t>was important for many further researches</w:t>
+      </w:r>
+      <w:r>
+        <w:rPr>
+          <w:rFonts w:ascii="Georgia" w:hAnsi="Georgia"/>
+          <w:color w:val="333333"/>
+          <w:sz w:val="23"/>
+          <w:szCs w:val="23"/>
+        </w:rPr>
+        <w:t xml:space="preserve">.  </w:t>
+      </w:r>
+      <w:r>
+        <w:rPr>
+          <w:rFonts w:ascii="Georgia" w:hAnsi="Georgia"/>
+          <w:color w:val="333333"/>
+          <w:sz w:val="23"/>
+          <w:szCs w:val="23"/>
+        </w:rPr>
+        <w:t>Adaptive instance normalization (</w:t>
+      </w:r>
+      <w:r>
+        <w:rPr>
+          <w:rFonts w:ascii="Georgia" w:hAnsi="Georgia"/>
+          <w:color w:val="333333"/>
+          <w:sz w:val="23"/>
+          <w:szCs w:val="23"/>
+        </w:rPr>
+        <w:t xml:space="preserve">i.e. </w:t>
+      </w:r>
+      <w:proofErr w:type="spellStart"/>
+      <w:r>
+        <w:rPr>
+          <w:rFonts w:ascii="Georgia" w:hAnsi="Georgia"/>
+          <w:color w:val="333333"/>
+          <w:sz w:val="23"/>
+          <w:szCs w:val="23"/>
+        </w:rPr>
+        <w:t>AdaIN</w:t>
+      </w:r>
+      <w:proofErr w:type="spellEnd"/>
+      <w:r>
+        <w:rPr>
+          <w:rFonts w:ascii="Georgia" w:hAnsi="Georgia"/>
+          <w:color w:val="333333"/>
+          <w:sz w:val="23"/>
+          <w:szCs w:val="23"/>
+        </w:rPr>
+        <w:t xml:space="preserve">) further showed that transferring channel-wise mean and standard deviation can efﬁciently change image styles. </w:t>
+      </w:r>
+      <w:r>
+        <w:rPr>
+          <w:rFonts w:ascii="Georgia" w:hAnsi="Georgia"/>
+          <w:color w:val="333333"/>
+          <w:sz w:val="23"/>
+          <w:szCs w:val="23"/>
+        </w:rPr>
+        <w:t xml:space="preserve">Later </w:t>
+      </w:r>
+      <w:proofErr w:type="gramStart"/>
+      <w:r>
+        <w:rPr>
+          <w:rFonts w:ascii="Georgia" w:hAnsi="Georgia"/>
+          <w:color w:val="333333"/>
+          <w:sz w:val="23"/>
+          <w:szCs w:val="23"/>
+        </w:rPr>
+        <w:t xml:space="preserve">on, </w:t>
       </w:r>
       <w:r>
         <w:rPr>
@@ -598,83 +757,46 @@
         </w:rPr>
         <w:t xml:space="preserve"> </w:t>
       </w:r>
-      <w:r>
-        <w:rPr>
-          <w:rFonts w:ascii="Georgia" w:hAnsi="Georgia"/>
-          <w:color w:val="333333"/>
-          <w:sz w:val="23"/>
-          <w:szCs w:val="23"/>
-        </w:rPr>
-        <w:t>T</w:t>
-      </w:r>
-      <w:r>
-        <w:rPr>
-          <w:rFonts w:ascii="Georgia" w:hAnsi="Georgia"/>
-          <w:color w:val="333333"/>
-          <w:sz w:val="23"/>
-          <w:szCs w:val="23"/>
-        </w:rPr>
-        <w:t>hen</w:t>
-      </w:r>
-      <w:r>
-        <w:rPr>
-          <w:rFonts w:ascii="Georgia" w:hAnsi="Georgia"/>
-          <w:color w:val="333333"/>
-          <w:sz w:val="23"/>
-          <w:szCs w:val="23"/>
-        </w:rPr>
-        <w:t>, the module</w:t>
-      </w:r>
-      <w:r>
-        <w:rPr>
-          <w:rFonts w:ascii="Georgia" w:hAnsi="Georgia"/>
-          <w:color w:val="333333"/>
-          <w:sz w:val="23"/>
-          <w:szCs w:val="23"/>
-        </w:rPr>
-        <w:t xml:space="preserve"> estimates per-channel recalibration weight via channel-independent </w:t>
-      </w:r>
-    </w:p>
-    <w:p>
-      <w:pPr>
-        <w:bidi w:val="0"/>
-        <w:jc w:val="both"/>
-        <w:rPr>
-          <w:rFonts w:ascii="Georgia" w:hAnsi="Georgia"/>
-          <w:color w:val="333333"/>
-          <w:sz w:val="23"/>
-          <w:szCs w:val="23"/>
-        </w:rPr>
-      </w:pPr>
-    </w:p>
-    <w:p>
-      <w:pPr>
-        <w:bidi w:val="0"/>
-        <w:jc w:val="both"/>
-        <w:rPr>
-          <w:rFonts w:ascii="Georgia" w:hAnsi="Georgia"/>
-          <w:color w:val="333333"/>
-          <w:sz w:val="23"/>
-          <w:szCs w:val="23"/>
-        </w:rPr>
-      </w:pPr>
-      <w:r>
-        <w:rPr>
-          <w:rFonts w:ascii="Georgia" w:hAnsi="Georgia"/>
-          <w:color w:val="333333"/>
-          <w:sz w:val="23"/>
-          <w:szCs w:val="23"/>
-        </w:rPr>
-        <w:t xml:space="preserve">style integration. </w:t>
-      </w:r>
-      <w:r>
-        <w:rPr>
-          <w:rFonts w:ascii="Georgia" w:hAnsi="Georgia"/>
-          <w:color w:val="333333"/>
-          <w:sz w:val="23"/>
-          <w:szCs w:val="23"/>
-        </w:rPr>
-        <w:t xml:space="preserve"> As part from our work, we tried to include more data in the style vector, like</w:t>
+      <w:proofErr w:type="spellStart"/>
+      <w:r>
+        <w:rPr>
+          <w:rFonts w:ascii="Georgia" w:hAnsi="Georgia"/>
+          <w:color w:val="333333"/>
+          <w:sz w:val="23"/>
+          <w:szCs w:val="23"/>
+        </w:rPr>
+        <w:t>Karras</w:t>
+      </w:r>
+      <w:proofErr w:type="spellEnd"/>
+      <w:proofErr w:type="gramEnd"/>
+      <w:r>
+        <w:rPr>
+          <w:rFonts w:ascii="Georgia" w:hAnsi="Georgia"/>
+          <w:color w:val="333333"/>
+          <w:sz w:val="23"/>
+          <w:szCs w:val="23"/>
+        </w:rPr>
+        <w:t xml:space="preserve"> et al. combined </w:t>
+      </w:r>
+      <w:proofErr w:type="spellStart"/>
+      <w:r>
+        <w:rPr>
+          <w:rFonts w:ascii="Georgia" w:hAnsi="Georgia"/>
+          <w:color w:val="333333"/>
+          <w:sz w:val="23"/>
+          <w:szCs w:val="23"/>
+        </w:rPr>
+        <w:t>AdaIN</w:t>
+      </w:r>
+      <w:proofErr w:type="spellEnd"/>
+      <w:r>
+        <w:rPr>
+          <w:rFonts w:ascii="Georgia" w:hAnsi="Georgia"/>
+          <w:color w:val="333333"/>
+          <w:sz w:val="23"/>
+          <w:szCs w:val="23"/>
+        </w:rPr>
+        <w:t xml:space="preserve"> into generative adversarial networks (GANs) to improve the generator by adjusting styles in intermediate layers.</w:t>
       </w:r>
       <w:r>
         <w:rPr>
@@ -685,32 +807,580 @@
         </w:rPr>
         <w:t xml:space="preserve"> </w:t>
       </w:r>
-      <w:r>
-        <w:rPr>
-          <w:rFonts w:ascii="Georgia" w:hAnsi="Georgia"/>
-          <w:color w:val="333333"/>
-          <w:sz w:val="23"/>
-          <w:szCs w:val="23"/>
-        </w:rPr>
-        <w:t>the correlation between different channels, the median</w:t>
-      </w:r>
-      <w:r>
-        <w:rPr>
-          <w:rFonts w:ascii="Georgia" w:hAnsi="Georgia"/>
-          <w:color w:val="333333"/>
-          <w:sz w:val="23"/>
-          <w:szCs w:val="23"/>
-        </w:rPr>
-        <w:t>,</w:t>
-      </w:r>
-      <w:r>
-        <w:rPr>
-          <w:rFonts w:ascii="Georgia" w:hAnsi="Georgia"/>
-          <w:color w:val="333333"/>
-          <w:sz w:val="23"/>
-          <w:szCs w:val="23"/>
-        </w:rPr>
-        <w:t xml:space="preserve"> etc.  </w:t>
+      <w:proofErr w:type="spellStart"/>
+      <w:r>
+        <w:rPr>
+          <w:rFonts w:ascii="Georgia" w:hAnsi="Georgia"/>
+          <w:color w:val="333333"/>
+          <w:sz w:val="23"/>
+          <w:szCs w:val="23"/>
+        </w:rPr>
+        <w:t>Geirhos</w:t>
+      </w:r>
+      <w:proofErr w:type="spellEnd"/>
+      <w:r>
+        <w:rPr>
+          <w:rFonts w:ascii="Georgia" w:hAnsi="Georgia"/>
+          <w:color w:val="333333"/>
+          <w:sz w:val="23"/>
+          <w:szCs w:val="23"/>
+        </w:rPr>
+        <w:t xml:space="preserve"> et al. discovered that CNNs</w:t>
+      </w:r>
+      <w:r>
+        <w:rPr>
+          <w:rFonts w:ascii="Georgia" w:hAnsi="Georgia"/>
+          <w:color w:val="333333"/>
+          <w:sz w:val="23"/>
+          <w:szCs w:val="23"/>
+        </w:rPr>
+        <w:t xml:space="preserve"> </w:t>
+      </w:r>
+      <w:r>
+        <w:rPr>
+          <w:rFonts w:ascii="Georgia" w:hAnsi="Georgia"/>
+          <w:color w:val="333333"/>
+          <w:sz w:val="23"/>
+          <w:szCs w:val="23"/>
+        </w:rPr>
+        <w:t xml:space="preserve">are highly biased towards styles in their </w:t>
+      </w:r>
+      <w:proofErr w:type="gramStart"/>
+      <w:r>
+        <w:rPr>
+          <w:rFonts w:ascii="Georgia" w:hAnsi="Georgia"/>
+          <w:color w:val="333333"/>
+          <w:sz w:val="23"/>
+          <w:szCs w:val="23"/>
+        </w:rPr>
+        <w:t>decision making</w:t>
+      </w:r>
+      <w:proofErr w:type="gramEnd"/>
+      <w:r>
+        <w:rPr>
+          <w:rFonts w:ascii="Georgia" w:hAnsi="Georgia"/>
+          <w:color w:val="333333"/>
+          <w:sz w:val="23"/>
+          <w:szCs w:val="23"/>
+        </w:rPr>
+        <w:t xml:space="preserve"> process.</w:t>
+      </w:r>
+      <w:r>
+        <w:rPr>
+          <w:rFonts w:ascii="Georgia" w:hAnsi="Georgia"/>
+          <w:color w:val="333333"/>
+          <w:sz w:val="23"/>
+          <w:szCs w:val="23"/>
+        </w:rPr>
+        <w:t xml:space="preserve">  Recent papers (e.g. </w:t>
+      </w:r>
+      <w:r>
+        <w:rPr>
+          <w:rFonts w:ascii="Georgia" w:hAnsi="Georgia"/>
+          <w:color w:val="333333"/>
+          <w:sz w:val="23"/>
+          <w:szCs w:val="23"/>
+        </w:rPr>
+        <w:t xml:space="preserve">Brendel and </w:t>
+      </w:r>
+      <w:proofErr w:type="spellStart"/>
+      <w:r>
+        <w:rPr>
+          <w:rFonts w:ascii="Georgia" w:hAnsi="Georgia"/>
+          <w:color w:val="333333"/>
+          <w:sz w:val="23"/>
+          <w:szCs w:val="23"/>
+        </w:rPr>
+        <w:t>Bethge</w:t>
+      </w:r>
+      <w:proofErr w:type="spellEnd"/>
+      <w:r>
+        <w:rPr>
+          <w:rFonts w:ascii="Georgia" w:hAnsi="Georgia"/>
+          <w:color w:val="333333"/>
+          <w:sz w:val="23"/>
+          <w:szCs w:val="23"/>
+        </w:rPr>
+        <w:t xml:space="preserve">) pointed out as well that the style information of an image has a significant role in the </w:t>
+      </w:r>
+      <w:proofErr w:type="gramStart"/>
+      <w:r>
+        <w:rPr>
+          <w:rFonts w:ascii="Georgia" w:hAnsi="Georgia"/>
+          <w:color w:val="333333"/>
+          <w:sz w:val="23"/>
+          <w:szCs w:val="23"/>
+        </w:rPr>
+        <w:t>decision making</w:t>
+      </w:r>
+      <w:proofErr w:type="gramEnd"/>
+      <w:r>
+        <w:rPr>
+          <w:rFonts w:ascii="Georgia" w:hAnsi="Georgia"/>
+          <w:color w:val="333333"/>
+          <w:sz w:val="23"/>
+          <w:szCs w:val="23"/>
+        </w:rPr>
+        <w:t xml:space="preserve"> process done by standard CNNs.  </w:t>
+      </w:r>
+      <w:r>
+        <w:rPr>
+          <w:rFonts w:ascii="Georgia" w:hAnsi="Georgia"/>
+          <w:color w:val="333333"/>
+          <w:sz w:val="23"/>
+          <w:szCs w:val="23"/>
+        </w:rPr>
+        <w:t xml:space="preserve"> </w:t>
+      </w:r>
+      <w:r>
+        <w:rPr>
+          <w:rFonts w:ascii="Georgia" w:hAnsi="Georgia"/>
+          <w:color w:val="333333"/>
+          <w:sz w:val="23"/>
+          <w:szCs w:val="23"/>
+        </w:rPr>
+        <w:t xml:space="preserve"> </w:t>
+      </w:r>
+      <w:r>
+        <w:rPr>
+          <w:rFonts w:ascii="Georgia" w:hAnsi="Georgia"/>
+          <w:color w:val="333333"/>
+          <w:sz w:val="23"/>
+          <w:szCs w:val="23"/>
+        </w:rPr>
+        <w:t xml:space="preserve">This </w:t>
+      </w:r>
+      <w:r>
+        <w:rPr>
+          <w:rFonts w:ascii="Georgia" w:hAnsi="Georgia"/>
+          <w:color w:val="333333"/>
+          <w:sz w:val="23"/>
+          <w:szCs w:val="23"/>
+        </w:rPr>
+        <w:t>could be</w:t>
+      </w:r>
+      <w:r>
+        <w:rPr>
+          <w:rFonts w:ascii="Georgia" w:hAnsi="Georgia"/>
+          <w:color w:val="333333"/>
+          <w:sz w:val="23"/>
+          <w:szCs w:val="23"/>
+        </w:rPr>
+        <w:t xml:space="preserve"> the motive </w:t>
+      </w:r>
+      <w:r>
+        <w:rPr>
+          <w:rFonts w:ascii="Georgia" w:hAnsi="Georgia"/>
+          <w:color w:val="333333"/>
+          <w:sz w:val="23"/>
+          <w:szCs w:val="23"/>
+        </w:rPr>
+        <w:t xml:space="preserve">for our project paper, which tries to take advantage of the style information in a CNN, in </w:t>
+      </w:r>
+      <w:r>
+        <w:rPr>
+          <w:rFonts w:ascii="Georgia" w:hAnsi="Georgia"/>
+          <w:color w:val="333333"/>
+          <w:sz w:val="23"/>
+          <w:szCs w:val="23"/>
+        </w:rPr>
+        <w:t>form of feature</w:t>
+      </w:r>
+      <w:r>
+        <w:rPr>
+          <w:rFonts w:ascii="Georgia" w:hAnsi="Georgia"/>
+          <w:color w:val="333333"/>
+          <w:sz w:val="23"/>
+          <w:szCs w:val="23"/>
+        </w:rPr>
+        <w:t>s</w:t>
+      </w:r>
+      <w:r>
+        <w:rPr>
+          <w:rFonts w:ascii="Georgia" w:hAnsi="Georgia"/>
+          <w:color w:val="333333"/>
+          <w:sz w:val="23"/>
+          <w:szCs w:val="23"/>
+        </w:rPr>
+        <w:t xml:space="preserve"> recalibration </w:t>
+      </w:r>
+      <w:r>
+        <w:rPr>
+          <w:rFonts w:ascii="Georgia" w:hAnsi="Georgia"/>
+          <w:color w:val="333333"/>
+          <w:sz w:val="23"/>
+          <w:szCs w:val="23"/>
+        </w:rPr>
+        <w:t>based on the style. The style-based-recalibration module is c</w:t>
+      </w:r>
+      <w:r>
+        <w:rPr>
+          <w:rFonts w:ascii="Georgia" w:hAnsi="Georgia"/>
+          <w:color w:val="333333"/>
+          <w:sz w:val="23"/>
+          <w:szCs w:val="23"/>
+        </w:rPr>
+        <w:t>omposed on</w:t>
+      </w:r>
+      <w:r>
+        <w:rPr>
+          <w:rFonts w:ascii="Georgia" w:hAnsi="Georgia"/>
+          <w:color w:val="333333"/>
+          <w:sz w:val="23"/>
+          <w:szCs w:val="23"/>
+        </w:rPr>
+        <w:t xml:space="preserve"> a standard CNN, in the purpose of m</w:t>
+      </w:r>
+      <w:r>
+        <w:rPr>
+          <w:rFonts w:ascii="Georgia" w:hAnsi="Georgia"/>
+          <w:color w:val="333333"/>
+          <w:sz w:val="23"/>
+          <w:szCs w:val="23"/>
+        </w:rPr>
+        <w:t>ak</w:t>
+      </w:r>
+      <w:r>
+        <w:rPr>
+          <w:rFonts w:ascii="Georgia" w:hAnsi="Georgia"/>
+          <w:color w:val="333333"/>
+          <w:sz w:val="23"/>
+          <w:szCs w:val="23"/>
+        </w:rPr>
+        <w:t>ing</w:t>
+      </w:r>
+      <w:r>
+        <w:rPr>
+          <w:rFonts w:ascii="Georgia" w:hAnsi="Georgia"/>
+          <w:color w:val="333333"/>
+          <w:sz w:val="23"/>
+          <w:szCs w:val="23"/>
+        </w:rPr>
+        <w:t xml:space="preserve"> the most </w:t>
+      </w:r>
+      <w:r>
+        <w:rPr>
+          <w:rFonts w:ascii="Georgia" w:hAnsi="Georgia"/>
+          <w:color w:val="333333"/>
+          <w:sz w:val="23"/>
+          <w:szCs w:val="23"/>
+        </w:rPr>
+        <w:t xml:space="preserve">out </w:t>
+      </w:r>
+      <w:r>
+        <w:rPr>
+          <w:rFonts w:ascii="Georgia" w:hAnsi="Georgia"/>
+          <w:color w:val="333333"/>
+          <w:sz w:val="23"/>
+          <w:szCs w:val="23"/>
+        </w:rPr>
+        <w:t xml:space="preserve">of </w:t>
+      </w:r>
+      <w:r>
+        <w:rPr>
+          <w:rFonts w:ascii="Georgia" w:hAnsi="Georgia"/>
+          <w:color w:val="333333"/>
+          <w:sz w:val="23"/>
+          <w:szCs w:val="23"/>
+        </w:rPr>
+        <w:t xml:space="preserve">the image style information, in order to improve performance.  In general, this is done by recalibrating the feature map according to meaningful </w:t>
+      </w:r>
+      <w:r>
+        <w:rPr>
+          <w:rFonts w:ascii="Georgia" w:hAnsi="Georgia"/>
+          <w:sz w:val="23"/>
+          <w:szCs w:val="23"/>
+        </w:rPr>
+        <w:t xml:space="preserve">style features.  </w:t>
+      </w:r>
+      <w:r>
+        <w:rPr>
+          <w:rFonts w:ascii="Georgia" w:hAnsi="Georgia"/>
+          <w:sz w:val="23"/>
+          <w:szCs w:val="23"/>
+        </w:rPr>
+        <w:t xml:space="preserve">We also </w:t>
+      </w:r>
+      <w:r>
+        <w:rPr>
+          <w:rFonts w:ascii="Georgia" w:hAnsi="Georgia"/>
+          <w:color w:val="333333"/>
+          <w:sz w:val="23"/>
+          <w:szCs w:val="23"/>
+        </w:rPr>
+        <w:t xml:space="preserve">study </w:t>
+      </w:r>
+      <w:proofErr w:type="spellStart"/>
+      <w:r>
+        <w:rPr>
+          <w:rFonts w:ascii="Georgia" w:hAnsi="Georgia"/>
+          <w:color w:val="333333"/>
+          <w:sz w:val="23"/>
+          <w:szCs w:val="23"/>
+        </w:rPr>
+        <w:t>Gatys</w:t>
+      </w:r>
+      <w:proofErr w:type="spellEnd"/>
+      <w:r>
+        <w:rPr>
+          <w:rFonts w:ascii="Georgia" w:hAnsi="Georgia"/>
+          <w:color w:val="333333"/>
+          <w:sz w:val="23"/>
+          <w:szCs w:val="23"/>
+        </w:rPr>
+        <w:t xml:space="preserve"> et al</w:t>
+      </w:r>
+      <w:r>
+        <w:rPr>
+          <w:rFonts w:ascii="Georgia" w:hAnsi="Georgia"/>
+          <w:color w:val="333333"/>
+          <w:sz w:val="23"/>
+          <w:szCs w:val="23"/>
+        </w:rPr>
+        <w:t xml:space="preserve">. who </w:t>
+      </w:r>
+      <w:r>
+        <w:rPr>
+          <w:rFonts w:ascii="Georgia" w:hAnsi="Georgia"/>
+          <w:color w:val="333333"/>
+          <w:sz w:val="23"/>
+          <w:szCs w:val="23"/>
+        </w:rPr>
+        <w:t>presented impressive style transfer results by exploiting the second-order statistics (i.e. the Gram matrix) of convolutional features as style representations.</w:t>
+      </w:r>
+      <w:r>
+        <w:rPr>
+          <w:rFonts w:ascii="Georgia" w:hAnsi="Georgia"/>
+          <w:color w:val="333333"/>
+          <w:sz w:val="23"/>
+          <w:szCs w:val="23"/>
+        </w:rPr>
+        <w:t xml:space="preserve">  One of our ideas for modifications is based on that article.  We attempt to integrate the gram matrix into the style feature vector used in the style-recalibration module.  </w:t>
+      </w:r>
+    </w:p>
+    <w:p>
+      <w:pPr>
+        <w:bidi w:val="0"/>
+        <w:jc w:val="both"/>
+        <w:rPr>
+          <w:rFonts w:ascii="Georgia" w:hAnsi="Georgia"/>
+          <w:color w:val="333333"/>
+          <w:sz w:val="23"/>
+          <w:szCs w:val="23"/>
+        </w:rPr>
+      </w:pPr>
+      <w:r>
+        <w:rPr>
+          <w:rFonts w:ascii="Georgia" w:hAnsi="Georgia"/>
+          <w:sz w:val="23"/>
+          <w:szCs w:val="23"/>
+        </w:rPr>
+        <w:t xml:space="preserve">More related to our work, Squeeze-and-Excitation (SE) proposed a channel-wise recalibration operator that incorporates the interaction between channels. </w:t>
+      </w:r>
+      <w:r>
+        <w:rPr>
+          <w:rFonts w:ascii="Georgia" w:hAnsi="Georgia"/>
+          <w:sz w:val="23"/>
+          <w:szCs w:val="23"/>
+        </w:rPr>
+        <w:t xml:space="preserve"> </w:t>
+      </w:r>
+      <w:proofErr w:type="gramStart"/>
+      <w:r>
+        <w:rPr>
+          <w:rFonts w:ascii="Georgia" w:hAnsi="Georgia"/>
+          <w:sz w:val="23"/>
+          <w:szCs w:val="23"/>
+        </w:rPr>
+        <w:t>Similar to</w:t>
+      </w:r>
+      <w:proofErr w:type="gramEnd"/>
+      <w:r>
+        <w:rPr>
+          <w:rFonts w:ascii="Georgia" w:hAnsi="Georgia"/>
+          <w:sz w:val="23"/>
+          <w:szCs w:val="23"/>
+        </w:rPr>
+        <w:t xml:space="preserve"> SRM module, SE</w:t>
+      </w:r>
+      <w:r>
+        <w:rPr>
+          <w:rFonts w:ascii="Georgia" w:hAnsi="Georgia"/>
+          <w:sz w:val="23"/>
+          <w:szCs w:val="23"/>
+        </w:rPr>
+        <w:t xml:space="preserve"> </w:t>
+      </w:r>
+      <w:r>
+        <w:rPr>
+          <w:rFonts w:ascii="Georgia" w:hAnsi="Georgia"/>
+          <w:sz w:val="23"/>
+          <w:szCs w:val="23"/>
+        </w:rPr>
+        <w:t xml:space="preserve">consist of two components. It </w:t>
+      </w:r>
+      <w:r>
+        <w:rPr>
+          <w:rFonts w:ascii="Georgia" w:hAnsi="Georgia"/>
+          <w:sz w:val="23"/>
+          <w:szCs w:val="23"/>
+        </w:rPr>
+        <w:t>ﬁrst aggregates the spatial information with global average pooling</w:t>
+      </w:r>
+      <w:r>
+        <w:rPr>
+          <w:rFonts w:ascii="Georgia" w:hAnsi="Georgia"/>
+          <w:sz w:val="23"/>
+          <w:szCs w:val="23"/>
+        </w:rPr>
+        <w:t xml:space="preserve">, </w:t>
+      </w:r>
+      <w:r>
+        <w:rPr>
+          <w:rFonts w:ascii="Georgia" w:hAnsi="Georgia"/>
+          <w:sz w:val="23"/>
+          <w:szCs w:val="23"/>
+        </w:rPr>
+        <w:t xml:space="preserve">and </w:t>
+      </w:r>
+      <w:r>
+        <w:rPr>
+          <w:rFonts w:ascii="Georgia" w:hAnsi="Georgia"/>
+          <w:sz w:val="23"/>
+          <w:szCs w:val="23"/>
+        </w:rPr>
+        <w:t xml:space="preserve">then </w:t>
+      </w:r>
+      <w:r>
+        <w:rPr>
+          <w:rFonts w:ascii="Georgia" w:hAnsi="Georgia"/>
+          <w:sz w:val="23"/>
+          <w:szCs w:val="23"/>
+        </w:rPr>
+        <w:t xml:space="preserve">captures the channel dependencies using a fully connected </w:t>
+      </w:r>
+      <w:r>
+        <w:rPr>
+          <w:rFonts w:ascii="Georgia" w:hAnsi="Georgia"/>
+          <w:sz w:val="23"/>
+          <w:szCs w:val="23"/>
+        </w:rPr>
+        <w:lastRenderedPageBreak/>
+        <w:t>subnetwork.</w:t>
+      </w:r>
+      <w:r>
+        <w:rPr>
+          <w:rFonts w:ascii="Georgia" w:hAnsi="Georgia"/>
+          <w:sz w:val="23"/>
+          <w:szCs w:val="23"/>
+        </w:rPr>
+        <w:t xml:space="preserve"> However, i</w:t>
+      </w:r>
+      <w:r>
+        <w:rPr>
+          <w:rFonts w:ascii="Georgia" w:hAnsi="Georgia"/>
+          <w:sz w:val="23"/>
+          <w:szCs w:val="23"/>
+        </w:rPr>
+        <w:t xml:space="preserve">n contrast to the prior efforts, our project paper </w:t>
+      </w:r>
+      <w:proofErr w:type="gramStart"/>
+      <w:r>
+        <w:rPr>
+          <w:rFonts w:ascii="Georgia" w:hAnsi="Georgia"/>
+          <w:sz w:val="23"/>
+          <w:szCs w:val="23"/>
+        </w:rPr>
+        <w:t>reformulate</w:t>
+      </w:r>
+      <w:proofErr w:type="gramEnd"/>
+      <w:r>
+        <w:rPr>
+          <w:rFonts w:ascii="Georgia" w:hAnsi="Georgia"/>
+          <w:sz w:val="23"/>
+          <w:szCs w:val="23"/>
+        </w:rPr>
+        <w:t xml:space="preserve"> channel-wise recalibration in terms of leveraging style information, without the aid of channel relationship nor spatial attention. We present a style pooling approach which is superior to the standard global average used in the SE recalibration method.  Moreover, our project paper </w:t>
+      </w:r>
+      <w:proofErr w:type="gramStart"/>
+      <w:r>
+        <w:rPr>
+          <w:rFonts w:ascii="Georgia" w:hAnsi="Georgia"/>
+          <w:sz w:val="23"/>
+          <w:szCs w:val="23"/>
+        </w:rPr>
+        <w:t>introduce</w:t>
+      </w:r>
+      <w:proofErr w:type="gramEnd"/>
+      <w:r>
+        <w:rPr>
+          <w:rFonts w:ascii="Georgia" w:hAnsi="Georgia"/>
+          <w:sz w:val="23"/>
+          <w:szCs w:val="23"/>
+        </w:rPr>
+        <w:t xml:space="preserve"> a channel-independent style integration method which is substantially more lightweight than fully connected, used in SE blocks as well. SRM is designed to be light weight in both terms of memory and computational complexity, yet more effective in various scenarios.</w:t>
+      </w:r>
+      <w:r>
+        <w:rPr>
+          <w:rFonts w:ascii="Georgia" w:hAnsi="Georgia"/>
+          <w:sz w:val="23"/>
+          <w:szCs w:val="23"/>
+        </w:rPr>
+        <w:t xml:space="preserve">  </w:t>
+      </w:r>
+      <w:r>
+        <w:rPr>
+          <w:rFonts w:ascii="Georgia" w:hAnsi="Georgia"/>
+          <w:sz w:val="23"/>
+          <w:szCs w:val="23"/>
+        </w:rPr>
+        <w:t xml:space="preserve">Despite its minimal overhead, SRM </w:t>
+      </w:r>
+      <w:r>
+        <w:rPr>
+          <w:rFonts w:ascii="Georgia" w:hAnsi="Georgia"/>
+          <w:sz w:val="23"/>
+          <w:szCs w:val="23"/>
+        </w:rPr>
+        <w:t xml:space="preserve">shows an improvement while comparing it to the other approach.  </w:t>
+      </w:r>
+    </w:p>
+    <w:p>
+      <w:pPr>
+        <w:bidi w:val="0"/>
+        <w:jc w:val="both"/>
+        <w:rPr>
+          <w:rFonts w:ascii="Georgia" w:hAnsi="Georgia"/>
+          <w:color w:val="333333"/>
+          <w:sz w:val="23"/>
+          <w:szCs w:val="23"/>
+        </w:rPr>
+      </w:pPr>
+      <w:r>
+        <w:rPr>
+          <w:rFonts w:ascii="Georgia" w:hAnsi="Georgia"/>
+          <w:sz w:val="23"/>
+          <w:szCs w:val="23"/>
+        </w:rPr>
+        <w:t xml:space="preserve">We aim to enhance the utilization of styles in a CNN to boost its representational power, in order to leverage the capabilities of CNN network with a wide range of vision classification problems, </w:t>
+      </w:r>
+      <w:proofErr w:type="gramStart"/>
+      <w:r>
+        <w:rPr>
+          <w:rFonts w:ascii="Georgia" w:hAnsi="Georgia"/>
+          <w:sz w:val="23"/>
+          <w:szCs w:val="23"/>
+        </w:rPr>
+        <w:t>While</w:t>
+      </w:r>
+      <w:proofErr w:type="gramEnd"/>
+      <w:r>
+        <w:rPr>
+          <w:rFonts w:ascii="Georgia" w:hAnsi="Georgia"/>
+          <w:sz w:val="23"/>
+          <w:szCs w:val="23"/>
+        </w:rPr>
+        <w:t xml:space="preserve"> only impose negligible additional parameters and computations.</w:t>
       </w:r>
     </w:p>
     <w:p>
@@ -725,146 +1395,25 @@
           <w:rtl/>
         </w:rPr>
       </w:pPr>
-      <w:r>
-        <w:rPr>
-          <w:rFonts w:ascii="Georgia" w:hAnsi="Georgia"/>
-          <w:color w:val="333333"/>
-          <w:sz w:val="23"/>
-          <w:szCs w:val="23"/>
-        </w:rPr>
-        <w:t>We will start by mentioning some relative work</w:t>
-      </w:r>
-      <w:r>
-        <w:rPr>
-          <w:rFonts w:ascii="Georgia" w:hAnsi="Georgia"/>
-          <w:color w:val="333333"/>
-          <w:sz w:val="23"/>
-          <w:szCs w:val="23"/>
-        </w:rPr>
-        <w:t>.</w:t>
-      </w:r>
-      <w:r>
-        <w:rPr>
-          <w:rFonts w:ascii="Georgia" w:hAnsi="Georgia"/>
-          <w:color w:val="333333"/>
-          <w:sz w:val="23"/>
-          <w:szCs w:val="23"/>
-        </w:rPr>
-        <w:t xml:space="preserve"> </w:t>
-      </w:r>
-      <w:r>
-        <w:rPr>
-          <w:rFonts w:ascii="Georgia" w:hAnsi="Georgia"/>
-          <w:color w:val="333333"/>
-          <w:sz w:val="23"/>
-          <w:szCs w:val="23"/>
-        </w:rPr>
-        <w:t>F</w:t>
-      </w:r>
-      <w:r>
-        <w:rPr>
-          <w:rFonts w:ascii="Georgia" w:hAnsi="Georgia"/>
-          <w:color w:val="333333"/>
-          <w:sz w:val="23"/>
-          <w:szCs w:val="23"/>
-        </w:rPr>
-        <w:t>irst of all</w:t>
-      </w:r>
-      <w:r>
-        <w:rPr>
-          <w:rFonts w:ascii="Georgia" w:hAnsi="Georgia"/>
-          <w:color w:val="333333"/>
-          <w:sz w:val="23"/>
-          <w:szCs w:val="23"/>
-        </w:rPr>
-        <w:t>,</w:t>
-      </w:r>
-      <w:r>
-        <w:rPr>
-          <w:rFonts w:ascii="Georgia" w:hAnsi="Georgia"/>
-          <w:color w:val="333333"/>
-          <w:sz w:val="23"/>
-          <w:szCs w:val="23"/>
-        </w:rPr>
-        <w:t xml:space="preserve"> </w:t>
-      </w:r>
-      <w:r>
-        <w:rPr>
-          <w:rFonts w:ascii="Georgia" w:hAnsi="Georgia"/>
-          <w:color w:val="333333"/>
-          <w:sz w:val="23"/>
-          <w:szCs w:val="23"/>
-        </w:rPr>
-        <w:t>Gatys et al discovered that the feature statistics of a CNN effectively encode the style information of an image</w:t>
-      </w:r>
-      <w:r>
-        <w:rPr>
-          <w:rFonts w:ascii="Georgia" w:hAnsi="Georgia"/>
-          <w:color w:val="333333"/>
-          <w:sz w:val="23"/>
-          <w:szCs w:val="23"/>
-        </w:rPr>
-        <w:t xml:space="preserve"> [</w:t>
-      </w:r>
-      <w:hyperlink w:anchor="_[4]_Image_Style" w:history="1">
-        <w:r>
-          <w:rPr>
-            <w:rStyle w:val="Hyperlink"/>
-            <w:rFonts w:ascii="Georgia" w:hAnsi="Georgia"/>
-            <w:sz w:val="23"/>
-            <w:szCs w:val="23"/>
-          </w:rPr>
-          <w:t>5</w:t>
-        </w:r>
-      </w:hyperlink>
-      <w:bookmarkStart w:id="0" w:name="_GoBack"/>
-      <w:bookmarkEnd w:id="0"/>
-      <w:r>
-        <w:rPr>
-          <w:rFonts w:ascii="Georgia" w:hAnsi="Georgia"/>
-          <w:color w:val="333333"/>
-          <w:sz w:val="23"/>
-          <w:szCs w:val="23"/>
-        </w:rPr>
-        <w:t>]</w:t>
-      </w:r>
-      <w:r>
-        <w:rPr>
-          <w:rFonts w:ascii="Georgia" w:hAnsi="Georgia"/>
-          <w:color w:val="333333"/>
-          <w:sz w:val="23"/>
-          <w:szCs w:val="23"/>
-        </w:rPr>
-        <w:t>, which laid the foundation of neural style transfer.</w:t>
-      </w:r>
-      <w:r>
-        <w:rPr>
-          <w:rFonts w:ascii="Georgia" w:hAnsi="Georgia"/>
-          <w:color w:val="333333"/>
-          <w:sz w:val="23"/>
-          <w:szCs w:val="23"/>
-        </w:rPr>
-        <w:t xml:space="preserve">  Then, </w:t>
-      </w:r>
-    </w:p>
-    <w:p>
-      <w:pPr>
-        <w:bidi w:val="0"/>
-        <w:jc w:val="both"/>
-        <w:rPr>
-          <w:rFonts w:ascii="Georgia" w:hAnsi="Georgia"/>
-          <w:color w:val="333333"/>
-          <w:sz w:val="23"/>
-          <w:szCs w:val="23"/>
-        </w:rPr>
-      </w:pPr>
-    </w:p>
-    <w:p>
-      <w:pPr>
-        <w:pStyle w:val="ListParagraph"/>
+    </w:p>
+    <w:p>
+      <w:pPr>
+        <w:bidi w:val="0"/>
+        <w:jc w:val="both"/>
+        <w:rPr>
+          <w:rFonts w:ascii="Georgia" w:hAnsi="Georgia"/>
+          <w:color w:val="333333"/>
+          <w:sz w:val="23"/>
+          <w:szCs w:val="23"/>
+        </w:rPr>
+      </w:pPr>
+    </w:p>
+    <w:p>
+      <w:pPr>
+        <w:pStyle w:val="a3"/>
         <w:numPr>
           <w:ilvl w:val="0"/>
-          <w:numId w:val="1"/>
+          <w:numId w:val="4"/>
         </w:numPr>
         <w:bidi w:val="0"/>
         <w:jc w:val="both"/>
@@ -891,182 +1440,36 @@
     </w:p>
     <w:p>
       <w:pPr>
-        <w:pStyle w:val="ListParagraph"/>
-        <w:bidi w:val="0"/>
-        <w:jc w:val="both"/>
-        <w:rPr>
-          <w:rFonts w:ascii="Georgia" w:hAnsi="Georgia"/>
-          <w:color w:val="333333"/>
-          <w:sz w:val="23"/>
-          <w:szCs w:val="23"/>
-        </w:rPr>
-      </w:pPr>
-    </w:p>
-    <w:p>
-      <w:pPr>
-        <w:bidi w:val="0"/>
-        <w:jc w:val="both"/>
-        <w:rPr>
-          <w:rFonts w:ascii="Georgia" w:hAnsi="Georgia"/>
-          <w:color w:val="333333"/>
-          <w:sz w:val="23"/>
-          <w:szCs w:val="23"/>
-        </w:rPr>
-      </w:pPr>
-      <w:r>
-        <w:rPr>
-          <w:rFonts w:ascii="Georgia" w:hAnsi="Georgia"/>
-          <w:color w:val="333333"/>
-          <w:sz w:val="23"/>
-          <w:szCs w:val="23"/>
-        </w:rPr>
-        <w:t>Other types of style features such as the correlations between different channels can be also included in the style vector</w:t>
-      </w:r>
-      <w:r>
-        <w:rPr>
-          <w:rFonts w:ascii="Georgia" w:hAnsi="Georgia"/>
-          <w:color w:val="333333"/>
-          <w:sz w:val="23"/>
-          <w:szCs w:val="23"/>
-        </w:rPr>
-        <w:t>, discovered by Gatys et al. [</w:t>
-      </w:r>
-      <w:r>
-        <w:rPr>
-          <w:rFonts w:ascii="Georgia" w:hAnsi="Georgia"/>
-          <w:color w:val="333333"/>
-          <w:sz w:val="23"/>
-          <w:szCs w:val="23"/>
-        </w:rPr>
-        <w:fldChar w:fldCharType="begin"/>
-      </w:r>
-      <w:r>
-        <w:rPr>
-          <w:rFonts w:ascii="Georgia" w:hAnsi="Georgia"/>
-          <w:color w:val="333333"/>
-          <w:sz w:val="23"/>
-          <w:szCs w:val="23"/>
-        </w:rPr>
-        <w:instrText xml:space="preserve"> HYPERLINK  \l "_[4]_Image_Style" </w:instrText>
-      </w:r>
-      <w:r>
-        <w:rPr>
-          <w:rFonts w:ascii="Georgia" w:hAnsi="Georgia"/>
-          <w:color w:val="333333"/>
-          <w:sz w:val="23"/>
-          <w:szCs w:val="23"/>
-        </w:rPr>
-      </w:r>
-      <w:r>
-        <w:rPr>
-          <w:rFonts w:ascii="Georgia" w:hAnsi="Georgia"/>
-          <w:color w:val="333333"/>
-          <w:sz w:val="23"/>
-          <w:szCs w:val="23"/>
-        </w:rPr>
-        <w:fldChar w:fldCharType="separate"/>
-      </w:r>
-      <w:r>
-        <w:rPr>
-          <w:rStyle w:val="Hyperlink"/>
-          <w:rFonts w:ascii="Georgia" w:hAnsi="Georgia"/>
-          <w:sz w:val="23"/>
-          <w:szCs w:val="23"/>
-        </w:rPr>
-        <w:t>4</w:t>
-      </w:r>
-      <w:r>
-        <w:rPr>
-          <w:rFonts w:ascii="Georgia" w:hAnsi="Georgia"/>
-          <w:color w:val="333333"/>
-          <w:sz w:val="23"/>
-          <w:szCs w:val="23"/>
-        </w:rPr>
-        <w:fldChar w:fldCharType="end"/>
-      </w:r>
-      <w:r>
-        <w:rPr>
-          <w:rFonts w:ascii="Georgia" w:hAnsi="Georgia"/>
-          <w:color w:val="333333"/>
-          <w:sz w:val="23"/>
-          <w:szCs w:val="23"/>
-        </w:rPr>
-        <w:t>]</w:t>
-      </w:r>
-      <w:r>
-        <w:rPr>
-          <w:rFonts w:ascii="Georgia" w:hAnsi="Georgia"/>
-          <w:color w:val="333333"/>
-          <w:sz w:val="23"/>
-          <w:szCs w:val="23"/>
-        </w:rPr>
-        <w:t>.  In the paper, the writers</w:t>
-      </w:r>
-      <w:r>
-        <w:rPr>
-          <w:rFonts w:ascii="Georgia" w:hAnsi="Georgia"/>
-          <w:color w:val="333333"/>
-          <w:sz w:val="23"/>
-          <w:szCs w:val="23"/>
-        </w:rPr>
-        <w:t xml:space="preserve"> focus</w:t>
-      </w:r>
-      <w:r>
-        <w:rPr>
-          <w:rFonts w:ascii="Georgia" w:hAnsi="Georgia"/>
-          <w:color w:val="333333"/>
-          <w:sz w:val="23"/>
-          <w:szCs w:val="23"/>
-        </w:rPr>
-        <w:t>ed</w:t>
-      </w:r>
-      <w:r>
-        <w:rPr>
-          <w:rFonts w:ascii="Georgia" w:hAnsi="Georgia"/>
-          <w:color w:val="333333"/>
-          <w:sz w:val="23"/>
-          <w:szCs w:val="23"/>
-        </w:rPr>
-        <w:t xml:space="preserve"> on the channel-wise statistics for efﬁciency and conceptual clarity</w:t>
-      </w:r>
-      <w:r>
-        <w:rPr>
-          <w:rFonts w:ascii="Georgia" w:hAnsi="Georgia"/>
-          <w:color w:val="333333"/>
-          <w:sz w:val="23"/>
-          <w:szCs w:val="23"/>
-        </w:rPr>
-        <w:t>.  We try to add the information about different channels statistics and see if we can benefit from it.</w:t>
-      </w:r>
-    </w:p>
-    <w:p>
-      <w:pPr>
-        <w:bidi w:val="0"/>
-        <w:jc w:val="both"/>
-        <w:rPr>
-          <w:rFonts w:ascii="Georgia" w:hAnsi="Georgia"/>
-          <w:color w:val="333333"/>
-          <w:sz w:val="23"/>
-          <w:szCs w:val="23"/>
-        </w:rPr>
-      </w:pPr>
-      <w:r>
-        <w:rPr>
-          <w:rFonts w:ascii="Georgia" w:hAnsi="Georgia"/>
-          <w:color w:val="333333"/>
-          <w:sz w:val="23"/>
-          <w:szCs w:val="23"/>
-        </w:rPr>
-        <w:t>By including the feature correlations of multiple layers, we obtain a stationary, multi-scale representation of the input image, which captures its texture information but not the global arrangeme</w:t>
-      </w:r>
-      <w:r>
-        <w:rPr>
-          <w:rFonts w:ascii="Georgia" w:hAnsi="Georgia"/>
-          <w:color w:val="333333"/>
-          <w:sz w:val="23"/>
-          <w:szCs w:val="23"/>
-        </w:rPr>
-        <w:t>n</w:t>
+        <w:pStyle w:val="a3"/>
+        <w:bidi w:val="0"/>
+        <w:jc w:val="both"/>
+        <w:rPr>
+          <w:rFonts w:ascii="Georgia" w:hAnsi="Georgia"/>
+          <w:color w:val="333333"/>
+          <w:sz w:val="23"/>
+          <w:szCs w:val="23"/>
+        </w:rPr>
+      </w:pPr>
+    </w:p>
+    <w:p>
+      <w:pPr>
+        <w:bidi w:val="0"/>
+        <w:jc w:val="both"/>
+        <w:rPr>
+          <w:rFonts w:ascii="Georgia" w:hAnsi="Georgia"/>
+          <w:color w:val="333333"/>
+          <w:sz w:val="23"/>
+          <w:szCs w:val="23"/>
+        </w:rPr>
+      </w:pPr>
+      <w:r>
+        <w:rPr>
+          <w:rFonts w:ascii="Georgia" w:hAnsi="Georgia"/>
+          <w:color w:val="333333"/>
+          <w:sz w:val="23"/>
+          <w:szCs w:val="23"/>
+        </w:rPr>
+        <w:t xml:space="preserve">As mentioned before, </w:t>
       </w:r>
       <w:r>
         <w:rPr>
@@ -1084,28 +1487,241 @@
           <w:sz w:val="23"/>
           <w:szCs w:val="23"/>
         </w:rPr>
+        <w:t xml:space="preserve">he proposed recalibration module </w:t>
+      </w:r>
+      <w:r>
+        <w:rPr>
+          <w:rFonts w:ascii="Georgia" w:hAnsi="Georgia"/>
+          <w:color w:val="333333"/>
+          <w:sz w:val="23"/>
+          <w:szCs w:val="23"/>
+        </w:rPr>
+        <w:t>consists</w:t>
+      </w:r>
+      <w:r>
+        <w:rPr>
+          <w:rFonts w:ascii="Georgia" w:hAnsi="Georgia"/>
+          <w:color w:val="333333"/>
+          <w:sz w:val="23"/>
+          <w:szCs w:val="23"/>
+        </w:rPr>
+        <w:t xml:space="preserve"> </w:t>
+      </w:r>
+      <w:r>
+        <w:rPr>
+          <w:rFonts w:ascii="Georgia" w:hAnsi="Georgia"/>
+          <w:color w:val="333333"/>
+          <w:sz w:val="23"/>
+          <w:szCs w:val="23"/>
+        </w:rPr>
+        <w:t>of</w:t>
+      </w:r>
+      <w:r>
+        <w:rPr>
+          <w:rFonts w:ascii="Georgia" w:hAnsi="Georgia"/>
+          <w:color w:val="333333"/>
+          <w:sz w:val="23"/>
+          <w:szCs w:val="23"/>
+        </w:rPr>
+        <w:t xml:space="preserve"> </w:t>
+      </w:r>
+      <w:r>
+        <w:rPr>
+          <w:rFonts w:ascii="Georgia" w:hAnsi="Georgia"/>
+          <w:color w:val="333333"/>
+          <w:sz w:val="23"/>
+          <w:szCs w:val="23"/>
+        </w:rPr>
+        <w:t>two</w:t>
+      </w:r>
+      <w:r>
+        <w:rPr>
+          <w:rFonts w:ascii="Georgia" w:hAnsi="Georgia"/>
+          <w:color w:val="333333"/>
+          <w:sz w:val="23"/>
+          <w:szCs w:val="23"/>
+        </w:rPr>
+        <w:t xml:space="preserve"> </w:t>
+      </w:r>
+      <w:r>
+        <w:rPr>
+          <w:rFonts w:ascii="Georgia" w:hAnsi="Georgia"/>
+          <w:color w:val="333333"/>
+          <w:sz w:val="23"/>
+          <w:szCs w:val="23"/>
+        </w:rPr>
+        <w:t>main</w:t>
+      </w:r>
+      <w:r>
+        <w:rPr>
+          <w:rFonts w:ascii="Georgia" w:hAnsi="Georgia"/>
+          <w:color w:val="333333"/>
+          <w:sz w:val="23"/>
+          <w:szCs w:val="23"/>
+        </w:rPr>
+        <w:t xml:space="preserve"> </w:t>
+      </w:r>
+      <w:r>
+        <w:rPr>
+          <w:rFonts w:ascii="Georgia" w:hAnsi="Georgia"/>
+          <w:color w:val="333333"/>
+          <w:sz w:val="23"/>
+          <w:szCs w:val="23"/>
+        </w:rPr>
+        <w:t>components: style</w:t>
+      </w:r>
+      <w:r>
+        <w:rPr>
+          <w:rFonts w:ascii="Georgia" w:hAnsi="Georgia"/>
+          <w:color w:val="333333"/>
+          <w:sz w:val="23"/>
+          <w:szCs w:val="23"/>
+        </w:rPr>
+        <w:t xml:space="preserve"> </w:t>
+      </w:r>
+      <w:r>
+        <w:rPr>
+          <w:rFonts w:ascii="Georgia" w:hAnsi="Georgia"/>
+          <w:color w:val="333333"/>
+          <w:sz w:val="23"/>
+          <w:szCs w:val="23"/>
+        </w:rPr>
+        <w:t>pooling</w:t>
+      </w:r>
+      <w:r>
+        <w:rPr>
+          <w:rFonts w:ascii="Georgia" w:hAnsi="Georgia"/>
+          <w:color w:val="333333"/>
+          <w:sz w:val="23"/>
+          <w:szCs w:val="23"/>
+        </w:rPr>
+        <w:t xml:space="preserve">, </w:t>
+      </w:r>
+      <w:r>
+        <w:rPr>
+          <w:rFonts w:ascii="Georgia" w:hAnsi="Georgia"/>
+          <w:color w:val="333333"/>
+          <w:sz w:val="23"/>
+          <w:szCs w:val="23"/>
+        </w:rPr>
+        <w:t>and</w:t>
+      </w:r>
+      <w:r>
+        <w:rPr>
+          <w:rFonts w:ascii="Georgia" w:hAnsi="Georgia"/>
+          <w:color w:val="333333"/>
+          <w:sz w:val="23"/>
+          <w:szCs w:val="23"/>
+        </w:rPr>
+        <w:t xml:space="preserve"> </w:t>
+      </w:r>
+      <w:r>
+        <w:rPr>
+          <w:rFonts w:ascii="Georgia" w:hAnsi="Georgia"/>
+          <w:color w:val="333333"/>
+          <w:sz w:val="23"/>
+          <w:szCs w:val="23"/>
+        </w:rPr>
+        <w:t>style</w:t>
+      </w:r>
+      <w:r>
+        <w:rPr>
+          <w:rFonts w:ascii="Georgia" w:hAnsi="Georgia"/>
+          <w:color w:val="333333"/>
+          <w:sz w:val="23"/>
+          <w:szCs w:val="23"/>
+        </w:rPr>
+        <w:t xml:space="preserve"> </w:t>
+      </w:r>
+      <w:r>
+        <w:rPr>
+          <w:rFonts w:ascii="Georgia" w:hAnsi="Georgia"/>
+          <w:color w:val="333333"/>
+          <w:sz w:val="23"/>
+          <w:szCs w:val="23"/>
+        </w:rPr>
+        <w:t>integration</w:t>
+      </w:r>
+      <w:r>
+        <w:rPr>
+          <w:rFonts w:ascii="Georgia" w:hAnsi="Georgia"/>
+          <w:color w:val="333333"/>
+          <w:sz w:val="23"/>
+          <w:szCs w:val="23"/>
+        </w:rPr>
+        <w:t xml:space="preserve">. </w:t>
+      </w:r>
+      <w:r>
+        <w:rPr>
+          <w:rFonts w:ascii="Georgia" w:hAnsi="Georgia"/>
+          <w:color w:val="333333"/>
+          <w:sz w:val="23"/>
+          <w:szCs w:val="23"/>
+        </w:rPr>
+        <w:t>SRM ﬁrst extracts the style information from each channel of the feature maps by style pooling</w:t>
+      </w:r>
+      <w:r>
+        <w:rPr>
+          <w:rFonts w:ascii="Georgia" w:hAnsi="Georgia"/>
+          <w:color w:val="333333"/>
+          <w:sz w:val="23"/>
+          <w:szCs w:val="23"/>
+        </w:rPr>
         <w:t>.</w:t>
       </w:r>
-    </w:p>
-    <w:p>
-      <w:pPr>
-        <w:bidi w:val="0"/>
-        <w:jc w:val="both"/>
-        <w:rPr>
-          <w:rFonts w:ascii="Georgia" w:hAnsi="Georgia"/>
-          <w:color w:val="333333"/>
-          <w:sz w:val="23"/>
-          <w:szCs w:val="23"/>
-        </w:rPr>
-      </w:pPr>
-      <w:r>
-        <w:rPr>
-          <w:rFonts w:ascii="Georgia" w:hAnsi="Georgia"/>
-          <w:color w:val="333333"/>
-          <w:sz w:val="23"/>
-          <w:szCs w:val="23"/>
-        </w:rPr>
-        <w:t>We used convolution layer with kernel size equals the number of style features.  In this case the CNN essentially becomes fully connected</w:t>
+      <w:r>
+        <w:rPr>
+          <w:rFonts w:ascii="Georgia" w:hAnsi="Georgia"/>
+          <w:color w:val="333333"/>
+          <w:sz w:val="23"/>
+          <w:szCs w:val="23"/>
+        </w:rPr>
+        <w:t xml:space="preserve"> </w:t>
+      </w:r>
+      <w:r>
+        <w:rPr>
+          <w:rFonts w:ascii="Georgia" w:hAnsi="Georgia"/>
+          <w:color w:val="333333"/>
+          <w:sz w:val="23"/>
+          <w:szCs w:val="23"/>
+        </w:rPr>
+        <w:t>T</w:t>
+      </w:r>
+      <w:r>
+        <w:rPr>
+          <w:rFonts w:ascii="Georgia" w:hAnsi="Georgia"/>
+          <w:color w:val="333333"/>
+          <w:sz w:val="23"/>
+          <w:szCs w:val="23"/>
+        </w:rPr>
+        <w:t>hen</w:t>
+      </w:r>
+      <w:r>
+        <w:rPr>
+          <w:rFonts w:ascii="Georgia" w:hAnsi="Georgia"/>
+          <w:color w:val="333333"/>
+          <w:sz w:val="23"/>
+          <w:szCs w:val="23"/>
+        </w:rPr>
+        <w:t>,</w:t>
+      </w:r>
+      <w:r>
+        <w:rPr>
+          <w:rFonts w:ascii="Georgia" w:hAnsi="Georgia"/>
+          <w:color w:val="333333"/>
+          <w:sz w:val="23"/>
+          <w:szCs w:val="23"/>
+        </w:rPr>
+        <w:t xml:space="preserve"> estimates per-channel recalibration weight via channel-independent style integration. </w:t>
+      </w:r>
+      <w:r>
+        <w:rPr>
+          <w:rFonts w:ascii="Georgia" w:hAnsi="Georgia"/>
+          <w:color w:val="333333"/>
+          <w:sz w:val="23"/>
+          <w:szCs w:val="23"/>
+        </w:rPr>
+        <w:t xml:space="preserve"> In our implementation, we used convolution layer with kernel size equals the number of style features.  In this case the CNN essentially becomes fully connected</w:t>
       </w:r>
       <w:r>
         <w:rPr>
@@ -1141,122 +1757,203 @@
           <w:sz w:val="23"/>
           <w:szCs w:val="23"/>
         </w:rPr>
-        <w:t xml:space="preserve">. </w:t>
-      </w:r>
-    </w:p>
-    <w:p>
-      <w:pPr>
-        <w:bidi w:val="0"/>
-        <w:jc w:val="both"/>
-        <w:rPr>
-          <w:rFonts w:ascii="Georgia" w:hAnsi="Georgia"/>
-          <w:color w:val="333333"/>
-          <w:sz w:val="23"/>
-          <w:szCs w:val="23"/>
-        </w:rPr>
-      </w:pPr>
-      <w:r>
-        <w:rPr>
-          <w:rFonts w:ascii="Georgia" w:hAnsi="Georgia"/>
-          <w:color w:val="333333"/>
-          <w:sz w:val="23"/>
-          <w:szCs w:val="23"/>
-        </w:rPr>
-        <w:t>Moreover, we try to apply the recalibration module in different stages of the CNN representation.</w:t>
-      </w:r>
-    </w:p>
-    <w:p>
-      <w:pPr>
-        <w:bidi w:val="0"/>
-        <w:jc w:val="both"/>
-        <w:rPr>
-          <w:rFonts w:ascii="Georgia" w:hAnsi="Georgia"/>
-          <w:color w:val="333333"/>
-          <w:sz w:val="23"/>
-          <w:szCs w:val="23"/>
-        </w:rPr>
-      </w:pPr>
-      <w:r>
-        <w:rPr>
-          <w:rFonts w:ascii="Georgia" w:hAnsi="Georgia"/>
-          <w:color w:val="333333"/>
-          <w:sz w:val="23"/>
-          <w:szCs w:val="23"/>
-        </w:rPr>
-        <w:t>Our assumption</w:t>
-      </w:r>
-      <w:r>
-        <w:rPr>
-          <w:rFonts w:ascii="Georgia" w:hAnsi="Georgia"/>
-          <w:color w:val="333333"/>
-          <w:sz w:val="23"/>
-          <w:szCs w:val="23"/>
-        </w:rPr>
-        <w:t xml:space="preserve">, </w:t>
-      </w:r>
-      <w:r>
-        <w:rPr>
-          <w:rFonts w:ascii="Georgia" w:hAnsi="Georgia"/>
-          <w:color w:val="333333"/>
-          <w:sz w:val="23"/>
-          <w:szCs w:val="23"/>
-        </w:rPr>
-        <w:t>b</w:t>
-      </w:r>
-      <w:r>
-        <w:rPr>
-          <w:rFonts w:ascii="Georgia" w:hAnsi="Georgia"/>
-          <w:color w:val="333333"/>
-          <w:sz w:val="23"/>
-          <w:szCs w:val="23"/>
-        </w:rPr>
-        <w:t>ased on</w:t>
-      </w:r>
-      <w:r>
-        <w:rPr>
-          <w:rFonts w:ascii="Georgia" w:hAnsi="Georgia"/>
-          <w:color w:val="333333"/>
-          <w:sz w:val="23"/>
-          <w:szCs w:val="23"/>
+        <w:t xml:space="preserve">, which is needed in the integration stage. </w:t>
+      </w:r>
+    </w:p>
+    <w:p>
+      <w:pPr>
+        <w:bidi w:val="0"/>
+        <w:jc w:val="both"/>
+        <w:rPr>
+          <w:rFonts w:ascii="Georgia" w:hAnsi="Georgia"/>
+          <w:sz w:val="23"/>
+          <w:szCs w:val="23"/>
+        </w:rPr>
+      </w:pPr>
+      <w:r>
+        <w:rPr>
+          <w:rFonts w:ascii="Georgia" w:hAnsi="Georgia"/>
+          <w:color w:val="333333"/>
+          <w:sz w:val="23"/>
+          <w:szCs w:val="23"/>
+        </w:rPr>
+        <w:t xml:space="preserve">In the paper, the writers focused on the channel-wise statistics for efﬁciency and conceptual </w:t>
+      </w:r>
+      <w:r>
+        <w:rPr>
+          <w:rFonts w:ascii="Georgia" w:hAnsi="Georgia"/>
+          <w:color w:val="333333"/>
+          <w:sz w:val="23"/>
+          <w:szCs w:val="23"/>
+        </w:rPr>
+        <w:t xml:space="preserve">clarity. </w:t>
+      </w:r>
+      <w:r>
+        <w:rPr>
+          <w:rFonts w:ascii="Georgia" w:hAnsi="Georgia"/>
+          <w:color w:val="333333"/>
+          <w:sz w:val="23"/>
+          <w:szCs w:val="23"/>
+        </w:rPr>
+        <w:t xml:space="preserve">Therefore, the style features vector in the article contain only two elements: the mean, and </w:t>
+      </w:r>
+      <w:r>
+        <w:rPr>
+          <w:rFonts w:ascii="Georgia" w:hAnsi="Georgia"/>
+          <w:sz w:val="23"/>
+          <w:szCs w:val="23"/>
+        </w:rPr>
+        <w:t xml:space="preserve">the standard division.  We have </w:t>
+      </w:r>
+      <w:proofErr w:type="gramStart"/>
+      <w:r>
+        <w:rPr>
+          <w:rFonts w:ascii="Georgia" w:hAnsi="Georgia"/>
+          <w:sz w:val="23"/>
+          <w:szCs w:val="23"/>
+        </w:rPr>
+        <w:t>examine</w:t>
+      </w:r>
+      <w:proofErr w:type="gramEnd"/>
+      <w:r>
+        <w:rPr>
+          <w:rFonts w:ascii="Georgia" w:hAnsi="Georgia"/>
+          <w:sz w:val="23"/>
+          <w:szCs w:val="23"/>
+        </w:rPr>
+        <w:t xml:space="preserve"> the module when adding more features into the style features vector. As part of our attempts</w:t>
+      </w:r>
+      <w:r>
+        <w:rPr>
+          <w:rFonts w:ascii="Georgia" w:hAnsi="Georgia"/>
+          <w:sz w:val="23"/>
+          <w:szCs w:val="23"/>
+        </w:rPr>
+        <w:t xml:space="preserve"> for improving the original paper</w:t>
+      </w:r>
+      <w:r>
+        <w:rPr>
+          <w:rFonts w:ascii="Georgia" w:hAnsi="Georgia"/>
+          <w:sz w:val="23"/>
+          <w:szCs w:val="23"/>
+        </w:rPr>
+        <w:t xml:space="preserve">, we tried to include the correlation between different channels. The theoretical motivation for it is that by including the feature correlations of multiple layers, we obtain a stationary, multi-scale representation of the input image, which captures its texture information but not the global arrangement.  </w:t>
+      </w:r>
+      <w:r>
+        <w:rPr>
+          <w:rFonts w:ascii="Georgia" w:hAnsi="Georgia"/>
+          <w:sz w:val="23"/>
+          <w:szCs w:val="23"/>
+        </w:rPr>
+        <w:t xml:space="preserve">Another modification to the original SRM model that we tried to experiment with is using the median. As mentioned, in the original paper an image style was defined as the average and std of each of its channels. Intuitively, we can see that this definition is a rough approximation of the image distribution. In order to better represent the image's distribution, we also used the median in addition to the mean and std. Furthermore, we combined the approach using the feature correlations, and the approach using the median to create </w:t>
+      </w:r>
+      <w:proofErr w:type="gramStart"/>
+      <w:r>
+        <w:rPr>
+          <w:rFonts w:ascii="Georgia" w:hAnsi="Georgia"/>
+          <w:sz w:val="23"/>
+          <w:szCs w:val="23"/>
+        </w:rPr>
+        <w:t>a</w:t>
+      </w:r>
+      <w:proofErr w:type="gramEnd"/>
+      <w:r>
+        <w:rPr>
+          <w:rFonts w:ascii="Georgia" w:hAnsi="Georgia"/>
+          <w:sz w:val="23"/>
+          <w:szCs w:val="23"/>
+        </w:rPr>
+        <w:t xml:space="preserve"> SRM model that uses both the median and the feature correlations (in addition to the mean and std, of course).</w:t>
+      </w:r>
+      <w:r>
+        <w:rPr>
+          <w:rFonts w:ascii="Georgia" w:hAnsi="Georgia" w:hint="cs"/>
+          <w:sz w:val="23"/>
+          <w:szCs w:val="23"/>
+          <w:rtl/>
         </w:rPr>
         <w:t xml:space="preserve"> </w:t>
       </w:r>
       <w:r>
         <w:rPr>
           <w:rFonts w:ascii="Georgia" w:hAnsi="Georgia"/>
-          <w:color w:val="333333"/>
-          <w:sz w:val="23"/>
-          <w:szCs w:val="23"/>
-        </w:rPr>
-        <w:t xml:space="preserve">Figure 1, </w:t>
-      </w:r>
-      <w:r>
-        <w:rPr>
-          <w:rFonts w:ascii="Georgia" w:hAnsi="Georgia"/>
-          <w:color w:val="333333"/>
-          <w:sz w:val="23"/>
-          <w:szCs w:val="23"/>
-        </w:rPr>
-        <w:t>is that this kind of recalibration module would be more efficient when applying it into a low-</w:t>
-      </w:r>
-      <w:r>
-        <w:rPr>
-          <w:rFonts w:ascii="Georgia" w:hAnsi="Georgia"/>
-          <w:color w:val="333333"/>
-          <w:sz w:val="23"/>
-          <w:szCs w:val="23"/>
-        </w:rPr>
-        <w:t xml:space="preserve">level features </w:t>
-      </w:r>
-      <w:r>
-        <w:rPr>
-          <w:rFonts w:ascii="Georgia" w:hAnsi="Georgia"/>
-          <w:color w:val="333333"/>
-          <w:sz w:val="23"/>
-          <w:szCs w:val="23"/>
-        </w:rPr>
-        <w:t xml:space="preserve">representation.  </w:t>
-      </w:r>
+          <w:sz w:val="23"/>
+          <w:szCs w:val="23"/>
+        </w:rPr>
+        <w:t xml:space="preserve">Moreover, we try to apply the recalibration module in different stages of the CNN representation.  </w:t>
+      </w:r>
+      <w:r>
+        <w:rPr>
+          <w:rFonts w:ascii="Georgia" w:hAnsi="Georgia"/>
+          <w:sz w:val="23"/>
+          <w:szCs w:val="23"/>
+        </w:rPr>
+        <w:t>Our assumption, based on Figure 1</w:t>
+      </w:r>
+      <w:r>
+        <w:rPr>
+          <w:rFonts w:ascii="Georgia" w:hAnsi="Georgia"/>
+          <w:sz w:val="23"/>
+          <w:szCs w:val="23"/>
+        </w:rPr>
+        <w:t>,</w:t>
+      </w:r>
+      <w:r>
+        <w:rPr>
+          <w:rFonts w:ascii="Georgia" w:hAnsi="Georgia"/>
+          <w:sz w:val="23"/>
+          <w:szCs w:val="23"/>
+        </w:rPr>
+        <w:t xml:space="preserve"> is that this kind of recalibration module would be more efficient when applying it into a low-level </w:t>
+      </w:r>
+      <w:proofErr w:type="gramStart"/>
+      <w:r>
+        <w:rPr>
+          <w:rFonts w:ascii="Georgia" w:hAnsi="Georgia"/>
+          <w:sz w:val="23"/>
+          <w:szCs w:val="23"/>
+        </w:rPr>
+        <w:t>features</w:t>
+      </w:r>
+      <w:proofErr w:type="gramEnd"/>
+      <w:r>
+        <w:rPr>
+          <w:rFonts w:ascii="Georgia" w:hAnsi="Georgia"/>
+          <w:sz w:val="23"/>
+          <w:szCs w:val="23"/>
+        </w:rPr>
+        <w:t xml:space="preserve"> representation. Nevertheless, we experimented with the location of the SRM module in the neural net in order to approve this hypothesis.</w:t>
+      </w:r>
+    </w:p>
+    <w:p>
+      <w:pPr>
+        <w:bidi w:val="0"/>
+        <w:jc w:val="both"/>
+        <w:rPr>
+          <w:rFonts w:ascii="Georgia" w:hAnsi="Georgia"/>
+          <w:sz w:val="23"/>
+          <w:szCs w:val="23"/>
+        </w:rPr>
+      </w:pPr>
+      <w:r>
+        <w:rPr>
+          <w:rFonts w:ascii="Georgia" w:hAnsi="Georgia"/>
+          <w:sz w:val="23"/>
+          <w:szCs w:val="23"/>
+        </w:rPr>
+        <w:t xml:space="preserve">The data we are going to use for evaluating is CIFAR10 database. </w:t>
+      </w:r>
+    </w:p>
+    <w:p>
+      <w:pPr>
+        <w:bidi w:val="0"/>
+        <w:jc w:val="both"/>
+        <w:rPr>
+          <w:rFonts w:ascii="Georgia" w:hAnsi="Georgia"/>
+          <w:sz w:val="23"/>
+          <w:szCs w:val="23"/>
+        </w:rPr>
+      </w:pPr>
     </w:p>
     <w:p>
       <w:pPr>
@@ -1321,6 +2018,7 @@
           <w:sz w:val="23"/>
           <w:szCs w:val="23"/>
         </w:rPr>
+        <w:lastRenderedPageBreak/>
         <w:drawing>
           <wp:inline distT="0" distB="0" distL="0" distR="0" wp14:anchorId="70BA9B7E" wp14:editId="5D89EC57">
             <wp:extent cx="5929630" cy="3771900"/>
@@ -1388,7 +2086,7 @@
         <w:bidi w:val="0"/>
         <w:jc w:val="both"/>
         <w:rPr>
-          <w:rFonts w:ascii="Georgia" w:hAnsi="Georgia" w:hint="cs"/>
+          <w:rFonts w:ascii="Georgia" w:hAnsi="Georgia"/>
           <w:b/>
           <w:bCs/>
           <w:color w:val="333333"/>
@@ -1400,11 +2098,13 @@
       <w:r>
         <w:rPr>
           <w:rFonts w:ascii="Georgia" w:hAnsi="Georgia"/>
+          <w:b/>
+          <w:bCs/>
           <w:color w:val="333333"/>
           <w:sz w:val="16"/>
           <w:szCs w:val="16"/>
         </w:rPr>
-        <w:t>Figure 1.  taken from [4]</w:t>
+        <w:t>Figure 1.</w:t>
       </w:r>
       <w:r>
         <w:rPr>
@@ -1413,7 +2113,7 @@
           <w:sz w:val="16"/>
           <w:szCs w:val="16"/>
         </w:rPr>
-        <w:t>.</w:t>
+        <w:t xml:space="preserve">  taken from [4]</w:t>
       </w:r>
       <w:r>
         <w:rPr>
@@ -1422,15 +2122,96 @@
           <w:sz w:val="16"/>
           <w:szCs w:val="16"/>
         </w:rPr>
-        <w:t xml:space="preserve"> </w:t>
-      </w:r>
-      <w:r>
-        <w:rPr>
-          <w:rFonts w:ascii="Georgia" w:hAnsi="Georgia"/>
+        <w:t>.</w:t>
+      </w:r>
+      <w:r>
+        <w:rPr>
+          <w:rFonts w:ascii="Georgia" w:hAnsi="Georgia"/>
+          <w:color w:val="333333"/>
           <w:sz w:val="16"/>
           <w:szCs w:val="16"/>
         </w:rPr>
-        <w:t xml:space="preserve">A given input image is represented as a set of filtered images at each processing stage in the CNN. While the number of different filters increases along the processing hierarchy, the size of the filtered images is reduced by some downsampling mechanism (e.g. max-pooling) leading to a decrease in the total number of units per layer of the network. Content Reconstructions. We can visualise the information at different processing stages in the CNN by reconstructing the input image from only knowing the network’s responses in a particular layer. </w:t>
+        <w:t xml:space="preserve"> </w:t>
+      </w:r>
+      <w:r>
+        <w:rPr>
+          <w:rFonts w:ascii="Georgia" w:hAnsi="Georgia"/>
+          <w:sz w:val="16"/>
+          <w:szCs w:val="16"/>
+        </w:rPr>
+        <w:t xml:space="preserve">A given input image is represented as a set of filtered images at each processing stage in the CNN. While the number of different filters increases along the processing hierarchy, the size of the filtered images is reduced by some </w:t>
+      </w:r>
+      <w:proofErr w:type="spellStart"/>
+      <w:r>
+        <w:rPr>
+          <w:rFonts w:ascii="Georgia" w:hAnsi="Georgia"/>
+          <w:sz w:val="16"/>
+          <w:szCs w:val="16"/>
+        </w:rPr>
+        <w:t>downsampling</w:t>
+      </w:r>
+      <w:proofErr w:type="spellEnd"/>
+      <w:r>
+        <w:rPr>
+          <w:rFonts w:ascii="Georgia" w:hAnsi="Georgia"/>
+          <w:sz w:val="16"/>
+          <w:szCs w:val="16"/>
+        </w:rPr>
+        <w:t xml:space="preserve"> mechanism (e.g. </w:t>
+      </w:r>
+      <w:proofErr w:type="gramStart"/>
+      <w:r>
+        <w:rPr>
+          <w:rFonts w:ascii="Georgia" w:hAnsi="Georgia"/>
+          <w:sz w:val="16"/>
+          <w:szCs w:val="16"/>
+        </w:rPr>
+        <w:t>max-pooling</w:t>
+      </w:r>
+      <w:proofErr w:type="gramEnd"/>
+      <w:r>
+        <w:rPr>
+          <w:rFonts w:ascii="Georgia" w:hAnsi="Georgia"/>
+          <w:sz w:val="16"/>
+          <w:szCs w:val="16"/>
+        </w:rPr>
+        <w:t xml:space="preserve">) leading to a decrease in the total number of units per layer of the network. Content Reconstructions. We can </w:t>
+      </w:r>
+      <w:proofErr w:type="spellStart"/>
+      <w:r>
+        <w:rPr>
+          <w:rFonts w:ascii="Georgia" w:hAnsi="Georgia"/>
+          <w:sz w:val="16"/>
+          <w:szCs w:val="16"/>
+        </w:rPr>
+        <w:t>visualise</w:t>
+      </w:r>
+      <w:proofErr w:type="spellEnd"/>
+      <w:r>
+        <w:rPr>
+          <w:rFonts w:ascii="Georgia" w:hAnsi="Georgia"/>
+          <w:sz w:val="16"/>
+          <w:szCs w:val="16"/>
+        </w:rPr>
+        <w:t xml:space="preserve"> the information at different processing stages in the CNN by reconstructing the input image from only knowing the network’s responses in a </w:t>
+      </w:r>
+      <w:proofErr w:type="gramStart"/>
+      <w:r>
+        <w:rPr>
+          <w:rFonts w:ascii="Georgia" w:hAnsi="Georgia"/>
+          <w:sz w:val="16"/>
+          <w:szCs w:val="16"/>
+        </w:rPr>
+        <w:t>particular layer</w:t>
+      </w:r>
+      <w:proofErr w:type="gramEnd"/>
+      <w:r>
+        <w:rPr>
+          <w:rFonts w:ascii="Georgia" w:hAnsi="Georgia"/>
+          <w:sz w:val="16"/>
+          <w:szCs w:val="16"/>
+        </w:rPr>
+        <w:t xml:space="preserve">. </w:t>
       </w:r>
       <w:r>
         <w:rPr>
@@ -1509,160 +2290,10 @@
     </w:p>
     <w:p>
       <w:pPr>
-        <w:bidi w:val="0"/>
-        <w:jc w:val="both"/>
-        <w:rPr>
-          <w:rFonts w:ascii="Georgia" w:hAnsi="Georgia"/>
-          <w:color w:val="333333"/>
-          <w:sz w:val="23"/>
-          <w:szCs w:val="23"/>
-        </w:rPr>
-      </w:pPr>
-      <w:r>
-        <w:rPr>
-          <w:rFonts w:ascii="Georgia" w:hAnsi="Georgia"/>
-          <w:color w:val="333333"/>
-          <w:sz w:val="23"/>
-          <w:szCs w:val="23"/>
-        </w:rPr>
-        <w:t>Nevertheless, we experimented with the location of the SRM module in the neural net in order to approve this hypothesis.</w:t>
-      </w:r>
-    </w:p>
-    <w:p>
-      <w:pPr>
-        <w:bidi w:val="0"/>
-        <w:jc w:val="both"/>
-        <w:rPr>
-          <w:rFonts w:ascii="Georgia" w:hAnsi="Georgia"/>
-          <w:color w:val="333333"/>
-          <w:sz w:val="23"/>
-          <w:szCs w:val="23"/>
-        </w:rPr>
-      </w:pPr>
-      <w:r>
-        <w:rPr>
-          <w:rFonts w:ascii="Georgia" w:hAnsi="Georgia"/>
-          <w:color w:val="333333"/>
-          <w:sz w:val="23"/>
-          <w:szCs w:val="23"/>
-        </w:rPr>
-        <w:t>Another modification to the original SRM model that we tried to experiment with is using the median.</w:t>
-      </w:r>
-      <w:r>
-        <w:rPr>
-          <w:rFonts w:ascii="Georgia" w:hAnsi="Georgia"/>
-          <w:color w:val="333333"/>
-          <w:sz w:val="23"/>
-          <w:szCs w:val="23"/>
-        </w:rPr>
-        <w:t xml:space="preserve"> </w:t>
-      </w:r>
-      <w:r>
-        <w:rPr>
-          <w:rFonts w:ascii="Georgia" w:hAnsi="Georgia"/>
-          <w:color w:val="333333"/>
-          <w:sz w:val="23"/>
-          <w:szCs w:val="23"/>
-        </w:rPr>
-        <w:t xml:space="preserve">As mentioned, in the original paper </w:t>
-      </w:r>
-      <w:r>
-        <w:rPr>
-          <w:rFonts w:ascii="Georgia" w:hAnsi="Georgia"/>
-          <w:color w:val="333333"/>
-          <w:sz w:val="23"/>
-          <w:szCs w:val="23"/>
-        </w:rPr>
-        <w:t>an image style was defined as the average and std of each of its channels. Intuitively, we can see that this definition is a rough approximation of the image distribution. In order to better represent the image's distribution, we also used the median in addition to the mean and std.</w:t>
-      </w:r>
-      <w:r>
-        <w:rPr>
-          <w:rFonts w:ascii="Georgia" w:hAnsi="Georgia"/>
-          <w:color w:val="333333"/>
-          <w:sz w:val="23"/>
-          <w:szCs w:val="23"/>
-        </w:rPr>
-        <w:t xml:space="preserve"> </w:t>
-      </w:r>
-    </w:p>
-    <w:p>
-      <w:pPr>
-        <w:bidi w:val="0"/>
-        <w:jc w:val="both"/>
-        <w:rPr>
-          <w:rFonts w:ascii="Georgia" w:hAnsi="Georgia"/>
-          <w:color w:val="333333"/>
-          <w:sz w:val="23"/>
-          <w:szCs w:val="23"/>
-        </w:rPr>
-      </w:pPr>
-      <w:r>
-        <w:rPr>
-          <w:rFonts w:ascii="Georgia" w:hAnsi="Georgia"/>
-          <w:color w:val="333333"/>
-          <w:sz w:val="23"/>
-          <w:szCs w:val="23"/>
-        </w:rPr>
-        <w:t>Furthermore, we combined the</w:t>
-      </w:r>
-      <w:r>
-        <w:rPr>
-          <w:rFonts w:ascii="Georgia" w:hAnsi="Georgia"/>
-          <w:color w:val="333333"/>
-          <w:sz w:val="23"/>
-          <w:szCs w:val="23"/>
-        </w:rPr>
-        <w:t xml:space="preserve"> approach using the feature correlations, and the approach using the median to create a SRM model that uses both the median and the feature correlations (in addition to the mean and std, of course).</w:t>
-      </w:r>
-    </w:p>
-    <w:p>
-      <w:pPr>
-        <w:bidi w:val="0"/>
-        <w:jc w:val="both"/>
-        <w:rPr>
-          <w:rFonts w:ascii="Georgia" w:hAnsi="Georgia"/>
-          <w:color w:val="333333"/>
-          <w:sz w:val="23"/>
-          <w:szCs w:val="23"/>
-        </w:rPr>
-      </w:pPr>
-      <w:r>
-        <w:rPr>
-          <w:rFonts w:ascii="Georgia" w:hAnsi="Georgia"/>
-          <w:color w:val="333333"/>
-          <w:sz w:val="23"/>
-          <w:szCs w:val="23"/>
-        </w:rPr>
-        <w:t xml:space="preserve">We present a style pooling approach which is superior to the standard global average or max pooling in our setting, as well as a channel-independent style integration method which is </w:t>
-      </w:r>
-      <w:r>
-        <w:rPr>
-          <w:rFonts w:ascii="Georgia" w:hAnsi="Georgia"/>
-          <w:color w:val="333333"/>
-          <w:sz w:val="23"/>
-          <w:szCs w:val="23"/>
-        </w:rPr>
-        <w:t>substantially more lightweight than fully connected counterparts yet more effective in various scenarios.</w:t>
-      </w:r>
-    </w:p>
-    <w:p>
-      <w:pPr>
-        <w:bidi w:val="0"/>
-        <w:jc w:val="both"/>
-        <w:rPr>
-          <w:rFonts w:ascii="Georgia" w:hAnsi="Georgia"/>
-          <w:color w:val="333333"/>
-          <w:sz w:val="23"/>
-          <w:szCs w:val="23"/>
-        </w:rPr>
-      </w:pPr>
-    </w:p>
-    <w:p>
-      <w:pPr>
-        <w:pStyle w:val="ListParagraph"/>
+        <w:pStyle w:val="a3"/>
         <w:numPr>
           <w:ilvl w:val="0"/>
-          <w:numId w:val="1"/>
+          <w:numId w:val="4"/>
         </w:numPr>
         <w:bidi w:val="0"/>
         <w:jc w:val="both"/>
@@ -1913,14 +2544,25 @@
           <w:szCs w:val="23"/>
         </w:rPr>
       </w:pPr>
-      <w:r>
-        <w:rPr>
-          <w:rFonts w:ascii="Georgia" w:hAnsi="Georgia"/>
-          <w:color w:val="333333"/>
-          <w:sz w:val="23"/>
-          <w:szCs w:val="23"/>
-        </w:rPr>
-        <w:t xml:space="preserve">Later on, we </w:t>
+      <w:proofErr w:type="gramStart"/>
+      <w:r>
+        <w:rPr>
+          <w:rFonts w:ascii="Georgia" w:hAnsi="Georgia"/>
+          <w:color w:val="333333"/>
+          <w:sz w:val="23"/>
+          <w:szCs w:val="23"/>
+        </w:rPr>
+        <w:t>Later on</w:t>
+      </w:r>
+      <w:proofErr w:type="gramEnd"/>
+      <w:r>
+        <w:rPr>
+          <w:rFonts w:ascii="Georgia" w:hAnsi="Georgia"/>
+          <w:color w:val="333333"/>
+          <w:sz w:val="23"/>
+          <w:szCs w:val="23"/>
+        </w:rPr>
+        <w:t xml:space="preserve">, we </w:t>
       </w:r>
       <w:r>
         <w:rPr>
@@ -1964,7 +2606,7 @@
         <w:bidi w:val="0"/>
         <w:jc w:val="both"/>
         <w:rPr>
-          <w:rFonts w:ascii="Georgia" w:hAnsi="Georgia" w:hint="cs"/>
+          <w:rFonts w:ascii="Georgia" w:hAnsi="Georgia"/>
           <w:color w:val="333333"/>
           <w:sz w:val="23"/>
           <w:szCs w:val="23"/>
@@ -1983,23 +2625,23 @@
     </w:p>
     <w:p>
       <w:pPr>
-        <w:pStyle w:val="ListParagraph"/>
-        <w:bidi w:val="0"/>
-        <w:jc w:val="both"/>
-        <w:rPr>
-          <w:rFonts w:ascii="Georgia" w:hAnsi="Georgia"/>
-          <w:color w:val="333333"/>
-          <w:sz w:val="23"/>
-          <w:szCs w:val="23"/>
-        </w:rPr>
-      </w:pPr>
-    </w:p>
-    <w:p>
-      <w:pPr>
-        <w:pStyle w:val="ListParagraph"/>
+        <w:pStyle w:val="a3"/>
+        <w:bidi w:val="0"/>
+        <w:jc w:val="both"/>
+        <w:rPr>
+          <w:rFonts w:ascii="Georgia" w:hAnsi="Georgia"/>
+          <w:color w:val="333333"/>
+          <w:sz w:val="23"/>
+          <w:szCs w:val="23"/>
+        </w:rPr>
+      </w:pPr>
+    </w:p>
+    <w:p>
+      <w:pPr>
+        <w:pStyle w:val="a3"/>
         <w:numPr>
           <w:ilvl w:val="0"/>
-          <w:numId w:val="1"/>
+          <w:numId w:val="4"/>
         </w:numPr>
         <w:bidi w:val="0"/>
         <w:jc w:val="both"/>
@@ -2073,16 +2715,7 @@
           <w:sz w:val="23"/>
           <w:szCs w:val="23"/>
         </w:rPr>
-        <w:t>less additional parameters</w:t>
-      </w:r>
-      <w:r>
-        <w:rPr>
-          <w:rFonts w:ascii="Georgia" w:hAnsi="Georgia"/>
-          <w:color w:val="333333"/>
-          <w:sz w:val="23"/>
-          <w:szCs w:val="23"/>
-        </w:rPr>
-        <w:t>.</w:t>
+        <w:t>less additional parameters.</w:t>
       </w:r>
     </w:p>
     <w:p>
@@ -2113,6 +2746,221 @@
           <w:szCs w:val="23"/>
         </w:rPr>
         <w:t>,</w:t>
+      </w:r>
+    </w:p>
+    <w:p>
+      <w:pPr>
+        <w:bidi w:val="0"/>
+        <w:jc w:val="both"/>
+        <w:rPr>
+          <w:rFonts w:ascii="Georgia" w:hAnsi="Georgia"/>
+          <w:color w:val="333333"/>
+          <w:sz w:val="23"/>
+          <w:szCs w:val="23"/>
+        </w:rPr>
+      </w:pPr>
+    </w:p>
+    <w:p>
+      <w:pPr>
+        <w:bidi w:val="0"/>
+        <w:jc w:val="both"/>
+        <w:rPr>
+          <w:rFonts w:ascii="Georgia" w:hAnsi="Georgia"/>
+          <w:color w:val="333333"/>
+          <w:sz w:val="23"/>
+          <w:szCs w:val="23"/>
+        </w:rPr>
+      </w:pPr>
+      <w:r>
+        <w:rPr>
+          <w:rFonts w:ascii="Georgia" w:hAnsi="Georgia"/>
+          <w:color w:val="333333"/>
+          <w:sz w:val="23"/>
+          <w:szCs w:val="23"/>
+        </w:rPr>
+        <w:t>While certain styles play an essential role, some are rather a nuisance factor to the task [25]. SRM dynamically estimates the relative importance of individual styles</w:t>
+      </w:r>
+      <w:r>
+        <w:rPr>
+          <w:rFonts w:ascii="Georgia" w:hAnsi="Georgia"/>
+          <w:color w:val="333333"/>
+          <w:sz w:val="23"/>
+          <w:szCs w:val="23"/>
+        </w:rPr>
+        <w:t xml:space="preserve"> </w:t>
+      </w:r>
+      <w:r>
+        <w:rPr>
+          <w:rFonts w:ascii="Georgia" w:hAnsi="Georgia"/>
+          <w:color w:val="333333"/>
+          <w:sz w:val="23"/>
+          <w:szCs w:val="23"/>
+        </w:rPr>
+        <w:t>then</w:t>
+      </w:r>
+      <w:r>
+        <w:rPr>
+          <w:rFonts w:ascii="Georgia" w:hAnsi="Georgia"/>
+          <w:color w:val="333333"/>
+          <w:sz w:val="23"/>
+          <w:szCs w:val="23"/>
+        </w:rPr>
+        <w:t xml:space="preserve"> </w:t>
+      </w:r>
+      <w:r>
+        <w:rPr>
+          <w:rFonts w:ascii="Georgia" w:hAnsi="Georgia"/>
+          <w:color w:val="333333"/>
+          <w:sz w:val="23"/>
+          <w:szCs w:val="23"/>
+        </w:rPr>
+        <w:t>reweights</w:t>
+      </w:r>
+      <w:r>
+        <w:rPr>
+          <w:rFonts w:ascii="Georgia" w:hAnsi="Georgia"/>
+          <w:color w:val="333333"/>
+          <w:sz w:val="23"/>
+          <w:szCs w:val="23"/>
+        </w:rPr>
+        <w:t xml:space="preserve"> </w:t>
+      </w:r>
+      <w:proofErr w:type="gramStart"/>
+      <w:r>
+        <w:rPr>
+          <w:rFonts w:ascii="Georgia" w:hAnsi="Georgia"/>
+          <w:color w:val="333333"/>
+          <w:sz w:val="23"/>
+          <w:szCs w:val="23"/>
+        </w:rPr>
+        <w:t>the</w:t>
+      </w:r>
+      <w:r>
+        <w:rPr>
+          <w:rFonts w:ascii="Georgia" w:hAnsi="Georgia"/>
+          <w:color w:val="333333"/>
+          <w:sz w:val="23"/>
+          <w:szCs w:val="23"/>
+        </w:rPr>
+        <w:t xml:space="preserve">  </w:t>
+      </w:r>
+      <w:r>
+        <w:rPr>
+          <w:rFonts w:ascii="Georgia" w:hAnsi="Georgia"/>
+          <w:color w:val="333333"/>
+          <w:sz w:val="23"/>
+          <w:szCs w:val="23"/>
+        </w:rPr>
+        <w:t>feature</w:t>
+      </w:r>
+      <w:proofErr w:type="gramEnd"/>
+      <w:r>
+        <w:rPr>
+          <w:rFonts w:ascii="Georgia" w:hAnsi="Georgia"/>
+          <w:color w:val="333333"/>
+          <w:sz w:val="23"/>
+          <w:szCs w:val="23"/>
+        </w:rPr>
+        <w:t xml:space="preserve">  </w:t>
+      </w:r>
+      <w:r>
+        <w:rPr>
+          <w:rFonts w:ascii="Georgia" w:hAnsi="Georgia"/>
+          <w:color w:val="333333"/>
+          <w:sz w:val="23"/>
+          <w:szCs w:val="23"/>
+        </w:rPr>
+        <w:t>maps</w:t>
+      </w:r>
+      <w:r>
+        <w:rPr>
+          <w:rFonts w:ascii="Georgia" w:hAnsi="Georgia"/>
+          <w:color w:val="333333"/>
+          <w:sz w:val="23"/>
+          <w:szCs w:val="23"/>
+        </w:rPr>
+        <w:t xml:space="preserve"> </w:t>
+      </w:r>
+      <w:r>
+        <w:rPr>
+          <w:rFonts w:ascii="Georgia" w:hAnsi="Georgia"/>
+          <w:color w:val="333333"/>
+          <w:sz w:val="23"/>
+          <w:szCs w:val="23"/>
+        </w:rPr>
+        <w:t>based</w:t>
+      </w:r>
+      <w:r>
+        <w:rPr>
+          <w:rFonts w:ascii="Georgia" w:hAnsi="Georgia"/>
+          <w:color w:val="333333"/>
+          <w:sz w:val="23"/>
+          <w:szCs w:val="23"/>
+        </w:rPr>
+        <w:t xml:space="preserve">  </w:t>
+      </w:r>
+      <w:r>
+        <w:rPr>
+          <w:rFonts w:ascii="Georgia" w:hAnsi="Georgia"/>
+          <w:color w:val="333333"/>
+          <w:sz w:val="23"/>
+          <w:szCs w:val="23"/>
+        </w:rPr>
+        <w:t>on</w:t>
+      </w:r>
+      <w:r>
+        <w:rPr>
+          <w:rFonts w:ascii="Georgia" w:hAnsi="Georgia"/>
+          <w:color w:val="333333"/>
+          <w:sz w:val="23"/>
+          <w:szCs w:val="23"/>
+        </w:rPr>
+        <w:t xml:space="preserve"> </w:t>
+      </w:r>
+      <w:r>
+        <w:rPr>
+          <w:rFonts w:ascii="Georgia" w:hAnsi="Georgia"/>
+          <w:color w:val="333333"/>
+          <w:sz w:val="23"/>
+          <w:szCs w:val="23"/>
+        </w:rPr>
+        <w:t>the</w:t>
+      </w:r>
+      <w:r>
+        <w:rPr>
+          <w:rFonts w:ascii="Georgia" w:hAnsi="Georgia"/>
+          <w:color w:val="333333"/>
+          <w:sz w:val="23"/>
+          <w:szCs w:val="23"/>
+        </w:rPr>
+        <w:t xml:space="preserve"> </w:t>
+      </w:r>
+      <w:r>
+        <w:rPr>
+          <w:rFonts w:ascii="Georgia" w:hAnsi="Georgia"/>
+          <w:color w:val="333333"/>
+          <w:sz w:val="23"/>
+          <w:szCs w:val="23"/>
+        </w:rPr>
+        <w:t>style</w:t>
+      </w:r>
+      <w:r>
+        <w:rPr>
+          <w:rFonts w:ascii="Georgia" w:hAnsi="Georgia"/>
+          <w:color w:val="333333"/>
+          <w:sz w:val="23"/>
+          <w:szCs w:val="23"/>
+        </w:rPr>
+        <w:t xml:space="preserve"> </w:t>
+      </w:r>
+      <w:r>
+        <w:rPr>
+          <w:rFonts w:ascii="Georgia" w:hAnsi="Georgia"/>
+          <w:color w:val="333333"/>
+          <w:sz w:val="23"/>
+          <w:szCs w:val="23"/>
+        </w:rPr>
+        <w:t>importance, which allows the network to focus on meaningful styles while ignoring unnecessary ones.</w:t>
       </w:r>
     </w:p>
     <w:p>
@@ -2133,13 +2981,18 @@
         <w:bidi w:val="0"/>
         <w:jc w:val="both"/>
         <w:rPr>
+          <w:rFonts w:ascii="Georgia" w:hAnsi="Georgia"/>
           <w:b/>
           <w:bCs/>
           <w:sz w:val="28"/>
           <w:szCs w:val="28"/>
         </w:rPr>
       </w:pPr>
-      <w:r>
+    </w:p>
+    <w:p>
+      <w:pPr>
+        <w:bidi w:val="0"/>
+        <w:jc w:val="both"/>
         <w:rPr>
           <w:rFonts w:ascii="Georgia" w:hAnsi="Georgia"/>
           <w:b/>
@@ -2147,6 +3000,82 @@
           <w:sz w:val="28"/>
           <w:szCs w:val="28"/>
         </w:rPr>
+      </w:pPr>
+    </w:p>
+    <w:p>
+      <w:pPr>
+        <w:bidi w:val="0"/>
+        <w:jc w:val="both"/>
+        <w:rPr>
+          <w:rFonts w:ascii="Georgia" w:hAnsi="Georgia"/>
+          <w:b/>
+          <w:bCs/>
+          <w:sz w:val="28"/>
+          <w:szCs w:val="28"/>
+        </w:rPr>
+      </w:pPr>
+    </w:p>
+    <w:p>
+      <w:pPr>
+        <w:bidi w:val="0"/>
+        <w:jc w:val="both"/>
+        <w:rPr>
+          <w:rFonts w:ascii="Georgia" w:hAnsi="Georgia"/>
+          <w:b/>
+          <w:bCs/>
+          <w:sz w:val="28"/>
+          <w:szCs w:val="28"/>
+        </w:rPr>
+      </w:pPr>
+    </w:p>
+    <w:p>
+      <w:pPr>
+        <w:bidi w:val="0"/>
+        <w:jc w:val="both"/>
+        <w:rPr>
+          <w:rFonts w:ascii="Georgia" w:hAnsi="Georgia"/>
+          <w:b/>
+          <w:bCs/>
+          <w:sz w:val="28"/>
+          <w:szCs w:val="28"/>
+        </w:rPr>
+      </w:pPr>
+    </w:p>
+    <w:p>
+      <w:pPr>
+        <w:bidi w:val="0"/>
+        <w:jc w:val="both"/>
+        <w:rPr>
+          <w:rFonts w:ascii="Georgia" w:hAnsi="Georgia"/>
+          <w:b/>
+          <w:bCs/>
+          <w:sz w:val="28"/>
+          <w:szCs w:val="28"/>
+        </w:rPr>
+      </w:pPr>
+      <w:bookmarkStart w:id="0" w:name="_GoBack"/>
+      <w:bookmarkEnd w:id="0"/>
+    </w:p>
+    <w:p>
+      <w:pPr>
+        <w:bidi w:val="0"/>
+        <w:jc w:val="both"/>
+        <w:rPr>
+          <w:b/>
+          <w:bCs/>
+          <w:sz w:val="28"/>
+          <w:szCs w:val="28"/>
+        </w:rPr>
+      </w:pPr>
+      <w:r>
+        <w:rPr>
+          <w:rFonts w:ascii="Georgia" w:hAnsi="Georgia"/>
+          <w:b/>
+          <w:bCs/>
+          <w:sz w:val="28"/>
+          <w:szCs w:val="28"/>
+        </w:rPr>
+        <w:lastRenderedPageBreak/>
         <w:t>References</w:t>
       </w:r>
       <w:r>
@@ -2196,25 +3125,13 @@
           <w:rPr>
             <w:rStyle w:val="Hyperlink"/>
           </w:rPr>
-          <w:t>P-CNN: Part-Based Convolutional Neural Networks for Fine-Grained Visual Categori</w:t>
-        </w:r>
-        <w:r>
-          <w:rPr>
-            <w:rStyle w:val="Hyperlink"/>
-          </w:rPr>
-          <w:t>z</w:t>
-        </w:r>
-        <w:r>
-          <w:rPr>
-            <w:rStyle w:val="Hyperlink"/>
-          </w:rPr>
-          <w:t>ation</w:t>
+          <w:t>P-CNN: Part-Based Convolutional Neural Networks for Fine-Grained Visual Categorization</w:t>
         </w:r>
       </w:hyperlink>
     </w:p>
     <w:p>
       <w:pPr>
-        <w:pStyle w:val="Heading1"/>
+        <w:pStyle w:val="1"/>
         <w:shd w:val="clear" w:color="auto" w:fill="FFFFFF"/>
         <w:spacing w:before="0" w:beforeAutospacing="0" w:after="0" w:afterAutospacing="0"/>
         <w:jc w:val="both"/>
@@ -2241,6 +3158,7 @@
         <w:t xml:space="preserve">[3] </w:t>
       </w:r>
       <w:hyperlink r:id="rId12" w:history="1">
+        <w:proofErr w:type="spellStart"/>
         <w:r>
           <w:rPr>
             <w:rStyle w:val="Hyperlink"/>
@@ -2275,20 +3193,9 @@
             <w:sz w:val="22"/>
             <w:szCs w:val="22"/>
           </w:rPr>
-          <w:t>i</w:t>
+          <w:t>ing</w:t>
         </w:r>
-        <w:r>
-          <w:rPr>
-            <w:rStyle w:val="Hyperlink"/>
-            <w:rFonts w:asciiTheme="minorHAnsi" w:eastAsiaTheme="minorHAnsi" w:hAnsiTheme="minorHAnsi" w:cstheme="minorBidi"/>
-            <w:b w:val="0"/>
-            <w:bCs w:val="0"/>
-            <w:kern w:val="0"/>
-            <w:sz w:val="22"/>
-            <w:szCs w:val="22"/>
-          </w:rPr>
-          <w:t>ng</w:t>
-        </w:r>
+        <w:proofErr w:type="spellEnd"/>
         <w:r>
           <w:rPr>
             <w:rStyle w:val="Hyperlink"/>
@@ -2316,7 +3223,7 @@
     </w:p>
     <w:p>
       <w:pPr>
-        <w:pStyle w:val="Heading1"/>
+        <w:pStyle w:val="1"/>
         <w:shd w:val="clear" w:color="auto" w:fill="FFFFFF"/>
         <w:spacing w:before="0" w:beforeAutospacing="0" w:after="0" w:afterAutospacing="0"/>
         <w:jc w:val="both"/>
@@ -2332,7 +3239,7 @@
     </w:p>
     <w:p>
       <w:pPr>
-        <w:pStyle w:val="Heading1"/>
+        <w:pStyle w:val="1"/>
         <w:shd w:val="clear" w:color="auto" w:fill="FFFFFF"/>
         <w:spacing w:before="0" w:beforeAutospacing="0" w:after="0" w:afterAutospacing="0"/>
         <w:jc w:val="both"/>
@@ -2360,16 +3267,7 @@
             <w:sz w:val="22"/>
             <w:szCs w:val="22"/>
           </w:rPr>
-          <w:t>Image Style Transfer Using Convolutional Neural Networks</w:t>
-        </w:r>
-        <w:r>
-          <w:rPr>
-            <w:rStyle w:val="Hyperlink"/>
-            <w:rFonts w:asciiTheme="minorHAnsi" w:hAnsiTheme="minorHAnsi" w:cstheme="minorHAnsi"/>
-            <w:sz w:val="22"/>
-            <w:szCs w:val="22"/>
-          </w:rPr>
-          <w:t xml:space="preserve">  </w:t>
+          <w:t xml:space="preserve">Image Style Transfer Using Convolutional Neural Networks  </w:t>
         </w:r>
       </w:hyperlink>
       <w:r>
@@ -2378,7 +3276,7 @@
     </w:p>
     <w:p>
       <w:pPr>
-        <w:pStyle w:val="Heading1"/>
+        <w:pStyle w:val="1"/>
         <w:shd w:val="clear" w:color="auto" w:fill="FFFFFF"/>
         <w:spacing w:before="0" w:beforeAutospacing="0" w:after="0" w:afterAutospacing="0"/>
         <w:jc w:val="both"/>
@@ -2395,10 +3293,23 @@
         <w:jc w:val="both"/>
       </w:pPr>
       <w:r>
-        <w:t xml:space="preserve">[5] </w:t>
-      </w:r>
-      <w:r>
-        <w:t>L. A. Gatys, A. S. Ecker, and M. Bethge. Texture synthesis using convolutional neural networks. In NIPS, 2015. 1</w:t>
+        <w:t xml:space="preserve">[5] L. A. </w:t>
+      </w:r>
+      <w:proofErr w:type="spellStart"/>
+      <w:r>
+        <w:t>Gatys</w:t>
+      </w:r>
+      <w:proofErr w:type="spellEnd"/>
+      <w:r>
+        <w:t xml:space="preserve">, A. S. Ecker, and M. </w:t>
+      </w:r>
+      <w:proofErr w:type="spellStart"/>
+      <w:r>
+        <w:t>Bethge</w:t>
+      </w:r>
+      <w:proofErr w:type="spellEnd"/>
+      <w:r>
+        <w:t>. Texture synthesis using convolutional neural networks. In NIPS, 2015. 1</w:t>
       </w:r>
       <w:r>
         <w:t xml:space="preserve"> </w:t>
@@ -2659,15 +3570,12 @@
 <w:hdr xmlns:wpc="http://schemas.microsoft.com/office/word/2010/wordprocessingCanvas" xmlns:cx="http://schemas.microsoft.com/office/drawing/2014/chartex" xmlns:cx1="http://schemas.microsoft.com/office/drawing/2015/9/8/chartex" xmlns:cx2="http://schemas.microsoft.com/office/drawing/2015/10/21/chartex" xmlns:cx3="http://schemas.microsoft.com/office/drawing/2016/5/9/chartex" xmlns:cx4="http://schemas.microsoft.com/office/drawing/2016/5/10/chartex" xmlns:cx5="http://schemas.microsoft.com/office/drawing/2016/5/11/chartex" xmlns:cx6="http://schemas.microsoft.com/office/drawing/2016/5/12/chartex" xmlns:cx7="http://schemas.microsoft.com/office/drawing/2016/5/13/chartex" xmlns:cx8="http://schemas.microsoft.com/office/drawing/2016/5/14/chartex" xmlns:mc="http://schemas.openxmlformats.org/markup-compatibility/2006" xmlns:aink="http://schemas.microsoft.com/office/drawing/2016/ink" xmlns:am3d="http://schemas.microsoft.com/office/drawing/2017/model3d" xmlns:o="urn:schemas-microsoft-com:office:office" xmlns:r="http://schemas.openxmlformats.org/officeDocument/2006/relationships" xmlns:m="http://schemas.openxmlformats.org/officeDocument/2006/math" xmlns:v="urn:schemas-microsoft-com:vml" xmlns:wp14="http://schemas.microsoft.com/office/word/2010/wordprocessingDrawing" xmlns:wp="http://schemas.openxmlformats.org/drawingml/2006/wordprocessingDrawing" xmlns:w10="urn:schemas-microsoft-com:office:word" xmlns:w="http://schemas.openxmlformats.org/wordprocessingml/2006/main" xmlns:w14="http://schemas.microsoft.com/office/word/2010/wordml" xmlns:w15="http://schemas.microsoft.com/office/word/2012/wordml" xmlns:w16cid="http://schemas.microsoft.com/office/word/2016/wordml/cid" xmlns:w16se="http://schemas.microsoft.com/office/word/2015/wordml/symex" xmlns:wpg="http://schemas.microsoft.com/office/word/2010/wordprocessingGroup" xmlns:wpi="http://schemas.microsoft.com/office/word/2010/wordprocessingInk" xmlns:wne="http://schemas.microsoft.com/office/word/2006/wordml" xmlns:wps="http://schemas.microsoft.com/office/word/2010/wordprocessingShape" mc:Ignorable="w14 w15 w16se w16cid wp14">
   <w:p>
     <w:pPr>
-      <w:pStyle w:val="Header"/>
+      <w:pStyle w:val="a5"/>
       <w:tabs>
         <w:tab w:val="clear" w:pos="4153"/>
         <w:tab w:val="clear" w:pos="8306"/>
         <w:tab w:val="left" w:pos="1826"/>
       </w:tabs>
-      <w:rPr>
-        <w:rFonts w:hint="cs"/>
-      </w:rPr>
     </w:pPr>
   </w:p>
 </w:hdr>
@@ -2768,8 +3676,8 @@
   <w:abstractNum w:abstractNumId="1" w15:restartNumberingAfterBreak="0">
     <w:nsid w:val="56251BE5"/>
     <w:multiLevelType w:val="hybridMultilevel"/>
-    <w:tmpl w:val="4BCA0B42"/>
-    <w:lvl w:ilvl="0" w:tplc="5C709212">
+    <w:tmpl w:val="2FC60C1C"/>
+    <w:lvl w:ilvl="0" w:tplc="D60E6CE6">
       <w:start w:val="1"/>
       <w:numFmt w:val="decimal"/>
       <w:lvlText w:val="%1."/>
@@ -2779,7 +3687,8 @@
       </w:pPr>
       <w:rPr>
         <w:rFonts w:asciiTheme="minorHAnsi" w:hAnsiTheme="minorHAnsi" w:hint="default"/>
-        <w:b w:val="0"/>
+        <w:b/>
+        <w:bCs w:val="0"/>
         <w:color w:val="auto"/>
         <w:sz w:val="22"/>
       </w:rPr>
@@ -3469,17 +4378,17 @@
     <w:lsdException w:name="Smart Link" w:semiHidden="1" w:unhideWhenUsed="1"/>
     <w:lsdException w:name="Smart Link Error" w:semiHidden="1" w:unhideWhenUsed="1"/>
   </w:latentStyles>
-  <w:style w:type="paragraph" w:default="1" w:styleId="Normal">
+  <w:style w:type="paragraph" w:default="1" w:styleId="a">
     <w:name w:val="Normal"/>
     <w:qFormat/>
     <w:pPr>
       <w:bidi/>
     </w:pPr>
   </w:style>
-  <w:style w:type="paragraph" w:styleId="Heading1">
+  <w:style w:type="paragraph" w:styleId="1">
     <w:name w:val="heading 1"/>
-    <w:basedOn w:val="Normal"/>
-    <w:link w:val="Heading1Char"/>
+    <w:basedOn w:val="a"/>
+    <w:link w:val="10"/>
     <w:uiPriority w:val="9"/>
     <w:qFormat/>
     <w:rsid w:val="00305E8F"/>
@@ -3497,13 +4406,13 @@
       <w:szCs w:val="48"/>
     </w:rPr>
   </w:style>
-  <w:style w:type="character" w:default="1" w:styleId="DefaultParagraphFont">
+  <w:style w:type="character" w:default="1" w:styleId="a0">
     <w:name w:val="Default Paragraph Font"/>
     <w:uiPriority w:val="1"/>
     <w:semiHidden/>
     <w:unhideWhenUsed/>
   </w:style>
-  <w:style w:type="table" w:default="1" w:styleId="TableNormal">
+  <w:style w:type="table" w:default="1" w:styleId="a1">
     <w:name w:val="Normal Table"/>
     <w:uiPriority w:val="99"/>
     <w:semiHidden/>
@@ -3518,15 +4427,15 @@
       </w:tblCellMar>
     </w:tblPr>
   </w:style>
-  <w:style w:type="numbering" w:default="1" w:styleId="NoList">
+  <w:style w:type="numbering" w:default="1" w:styleId="a2">
     <w:name w:val="No List"/>
     <w:uiPriority w:val="99"/>
     <w:semiHidden/>
     <w:unhideWhenUsed/>
   </w:style>
-  <w:style w:type="paragraph" w:styleId="ListParagraph">
+  <w:style w:type="paragraph" w:styleId="a3">
     <w:name w:val="List Paragraph"/>
-    <w:basedOn w:val="Normal"/>
+    <w:basedOn w:val="a"/>
     <w:uiPriority w:val="34"/>
     <w:qFormat/>
     <w:rsid w:val="00EF7AA2"/>
@@ -3537,7 +4446,7 @@
   </w:style>
   <w:style w:type="character" w:styleId="Hyperlink">
     <w:name w:val="Hyperlink"/>
-    <w:basedOn w:val="DefaultParagraphFont"/>
+    <w:basedOn w:val="a0"/>
     <w:uiPriority w:val="99"/>
     <w:unhideWhenUsed/>
     <w:rsid w:val="00305E8F"/>
@@ -3546,10 +4455,10 @@
       <w:u w:val="single"/>
     </w:rPr>
   </w:style>
-  <w:style w:type="character" w:customStyle="1" w:styleId="Heading1Char">
-    <w:name w:val="Heading 1 Char"/>
-    <w:basedOn w:val="DefaultParagraphFont"/>
-    <w:link w:val="Heading1"/>
+  <w:style w:type="character" w:customStyle="1" w:styleId="10">
+    <w:name w:val="כותרת 1 תו"/>
+    <w:basedOn w:val="a0"/>
+    <w:link w:val="1"/>
     <w:uiPriority w:val="9"/>
     <w:rsid w:val="00305E8F"/>
     <w:rPr>
@@ -3561,9 +4470,9 @@
       <w:szCs w:val="48"/>
     </w:rPr>
   </w:style>
-  <w:style w:type="character" w:styleId="UnresolvedMention">
+  <w:style w:type="character" w:styleId="a4">
     <w:name w:val="Unresolved Mention"/>
-    <w:basedOn w:val="DefaultParagraphFont"/>
+    <w:basedOn w:val="a0"/>
     <w:uiPriority w:val="99"/>
     <w:semiHidden/>
     <w:unhideWhenUsed/>
@@ -3573,10 +4482,10 @@
       <w:shd w:val="clear" w:color="auto" w:fill="E1DFDD"/>
     </w:rPr>
   </w:style>
-  <w:style w:type="paragraph" w:styleId="Header">
+  <w:style w:type="paragraph" w:styleId="a5">
     <w:name w:val="header"/>
-    <w:basedOn w:val="Normal"/>
-    <w:link w:val="HeaderChar"/>
+    <w:basedOn w:val="a"/>
+    <w:link w:val="a6"/>
     <w:uiPriority w:val="99"/>
     <w:unhideWhenUsed/>
     <w:rsid w:val="00D351B7"/>
@@ -3588,17 +4497,17 @@
       <w:spacing w:after="0" w:line="240" w:lineRule="auto"/>
     </w:pPr>
   </w:style>
-  <w:style w:type="character" w:customStyle="1" w:styleId="HeaderChar">
-    <w:name w:val="Header Char"/>
-    <w:basedOn w:val="DefaultParagraphFont"/>
-    <w:link w:val="Header"/>
+  <w:style w:type="character" w:customStyle="1" w:styleId="a6">
+    <w:name w:val="כותרת עליונה תו"/>
+    <w:basedOn w:val="a0"/>
+    <w:link w:val="a5"/>
     <w:uiPriority w:val="99"/>
     <w:rsid w:val="00D351B7"/>
   </w:style>
-  <w:style w:type="paragraph" w:styleId="Footer">
+  <w:style w:type="paragraph" w:styleId="a7">
     <w:name w:val="footer"/>
-    <w:basedOn w:val="Normal"/>
-    <w:link w:val="FooterChar"/>
+    <w:basedOn w:val="a"/>
+    <w:link w:val="a8"/>
     <w:uiPriority w:val="99"/>
     <w:unhideWhenUsed/>
     <w:rsid w:val="00D351B7"/>
@@ -3610,16 +4519,16 @@
       <w:spacing w:after="0" w:line="240" w:lineRule="auto"/>
     </w:pPr>
   </w:style>
-  <w:style w:type="character" w:customStyle="1" w:styleId="FooterChar">
-    <w:name w:val="Footer Char"/>
-    <w:basedOn w:val="DefaultParagraphFont"/>
-    <w:link w:val="Footer"/>
+  <w:style w:type="character" w:customStyle="1" w:styleId="a8">
+    <w:name w:val="כותרת תחתונה תו"/>
+    <w:basedOn w:val="a0"/>
+    <w:link w:val="a7"/>
     <w:uiPriority w:val="99"/>
     <w:rsid w:val="00D351B7"/>
   </w:style>
   <w:style w:type="character" w:styleId="FollowedHyperlink">
     <w:name w:val="FollowedHyperlink"/>
-    <w:basedOn w:val="DefaultParagraphFont"/>
+    <w:basedOn w:val="a0"/>
     <w:uiPriority w:val="99"/>
     <w:semiHidden/>
     <w:unhideWhenUsed/>
@@ -3898,7 +4807,7 @@
 </file>
 
 <file path=customXml/itemProps1.xml><?xml version="1.0" encoding="utf-8"?>
-<ds:datastoreItem xmlns:ds="http://schemas.openxmlformats.org/officeDocument/2006/customXml" ds:itemID="{37E41808-7170-4783-B729-BC50449C5413}">
+<ds:datastoreItem xmlns:ds="http://schemas.openxmlformats.org/officeDocument/2006/customXml" ds:itemID="{EC5B53CA-7A4E-47EF-9159-25BAE4292DF7}">
   <ds:schemaRefs>
     <ds:schemaRef ds:uri="http://schemas.openxmlformats.org/officeDocument/2006/bibliography"/>
   </ds:schemaRefs>

</xml_diff>